<commit_message>
new Handler added: DetectRecordHandler
</commit_message>
<xml_diff>
--- a/隧道动态检测系统后台开发文档.docx
+++ b/隧道动态检测系统后台开发文档.docx
@@ -26,7 +26,6 @@
     <w:p>
       <w:pPr>
         <w:rPr>
-          <w:rFonts w:hint="eastAsia"/>
           <w:b/>
           <w:bCs/>
           <w:sz w:val="28"/>
@@ -71,6 +70,7 @@
           <w:bCs/>
         </w:rPr>
       </w:pPr>
+      <w:proofErr w:type="spellStart"/>
       <w:r>
         <w:rPr>
           <w:rFonts w:hint="eastAsia"/>
@@ -86,6 +86,7 @@
         </w:rPr>
         <w:t>Sql</w:t>
       </w:r>
+      <w:proofErr w:type="spellEnd"/>
       <w:r>
         <w:rPr>
           <w:rFonts w:hint="eastAsia"/>
@@ -120,11 +121,6 @@
       </w:r>
     </w:p>
     <w:p>
-      <w:pPr>
-        <w:rPr>
-          <w:rFonts w:hint="eastAsia"/>
-        </w:rPr>
-      </w:pPr>
       <w:r>
         <w:rPr>
           <w:rFonts w:hint="eastAsia"/>
@@ -141,13 +137,7 @@
         <w:t>包管理中重新安装对应版本</w:t>
       </w:r>
     </w:p>
-    <w:p>
-      <w:pPr>
-        <w:rPr>
-          <w:rFonts w:hint="eastAsia"/>
-        </w:rPr>
-      </w:pPr>
-    </w:p>
+    <w:p/>
     <w:p>
       <w:pPr>
         <w:rPr>
@@ -216,8 +206,13 @@
         <w:t>执行 In</w:t>
       </w:r>
       <w:r>
-        <w:t>stall-Package Newtonsoft.Json</w:t>
-      </w:r>
+        <w:t xml:space="preserve">stall-Package </w:t>
+      </w:r>
+      <w:proofErr w:type="spellStart"/>
+      <w:r>
+        <w:t>Newtonsoft.Json</w:t>
+      </w:r>
+      <w:proofErr w:type="spellEnd"/>
     </w:p>
     <w:p/>
     <w:p>
@@ -253,20 +248,23 @@
       </w:r>
     </w:p>
     <w:p>
-      <w:pPr>
-        <w:rPr>
-          <w:rFonts w:hint="eastAsia"/>
-        </w:rPr>
-      </w:pPr>
-      <w:r>
-        <w:rPr>
-          <w:rFonts w:hint="eastAsia"/>
-        </w:rPr>
-        <w:t>将Metro</w:t>
+      <w:r>
+        <w:rPr>
+          <w:rFonts w:hint="eastAsia"/>
+        </w:rPr>
+        <w:t>将</w:t>
+      </w:r>
+      <w:proofErr w:type="spellStart"/>
+      <w:r>
+        <w:rPr>
+          <w:rFonts w:hint="eastAsia"/>
+        </w:rPr>
+        <w:t>Metro</w:t>
       </w:r>
       <w:r>
         <w:t>TunnelDB.cs</w:t>
       </w:r>
+      <w:proofErr w:type="spellEnd"/>
       <w:r>
         <w:rPr>
           <w:rFonts w:hint="eastAsia"/>
@@ -274,17 +272,10 @@
         <w:t>文件导入项目</w:t>
       </w:r>
     </w:p>
-    <w:p>
-      <w:pPr>
-        <w:rPr>
-          <w:rFonts w:hint="eastAsia"/>
-        </w:rPr>
-      </w:pPr>
-    </w:p>
-    <w:p>
-      <w:pPr>
-        <w:rPr>
-          <w:rFonts w:hint="eastAsia"/>
+    <w:p/>
+    <w:p>
+      <w:pPr>
+        <w:rPr>
           <w:b/>
           <w:bCs/>
           <w:sz w:val="28"/>
@@ -360,11 +351,6 @@
       </w:r>
     </w:p>
     <w:p>
-      <w:pPr>
-        <w:rPr>
-          <w:rFonts w:hint="eastAsia"/>
-        </w:rPr>
-      </w:pPr>
       <w:r>
         <w:rPr>
           <w:rFonts w:hint="eastAsia"/>
@@ -397,6 +383,7 @@
         </w:rPr>
         <w:t>，</w:t>
       </w:r>
+      <w:proofErr w:type="spellStart"/>
       <w:r>
         <w:rPr>
           <w:rFonts w:hint="eastAsia"/>
@@ -424,6 +411,7 @@
       <w:r>
         <w:t>cs</w:t>
       </w:r>
+      <w:proofErr w:type="spellEnd"/>
     </w:p>
     <w:p>
       <w:pPr>
@@ -654,11 +642,6 @@
       </w:r>
     </w:p>
     <w:p>
-      <w:pPr>
-        <w:rPr>
-          <w:rFonts w:hint="eastAsia"/>
-        </w:rPr>
-      </w:pPr>
       <w:r>
         <w:rPr>
           <w:rFonts w:hint="eastAsia"/>
@@ -679,6 +662,7 @@
       <w:r>
         <w:t xml:space="preserve">, </w:t>
       </w:r>
+      <w:proofErr w:type="spellStart"/>
       <w:r>
         <w:rPr>
           <w:rFonts w:hint="eastAsia"/>
@@ -691,6 +675,7 @@
       <w:r>
         <w:t>.cs</w:t>
       </w:r>
+      <w:proofErr w:type="spellEnd"/>
     </w:p>
     <w:p>
       <w:r>
@@ -723,7 +708,6 @@
     <w:p>
       <w:pPr>
         <w:rPr>
-          <w:rFonts w:hint="eastAsia"/>
           <w:b/>
           <w:bCs/>
         </w:rPr>
@@ -764,6 +748,18 @@
       </w:pPr>
       <w:r>
         <w:t>lineId:1</w:t>
+      </w:r>
+      <w:r>
+        <w:t xml:space="preserve"> </w:t>
+      </w:r>
+      <w:r>
+        <w:t>//</w:t>
+      </w:r>
+      <w:r>
+        <w:rPr>
+          <w:rFonts w:hint="eastAsia"/>
+        </w:rPr>
+        <w:t>线路编号</w:t>
       </w:r>
     </w:p>
     <w:p>
@@ -977,7 +973,6 @@
     <w:p>
       <w:pPr>
         <w:rPr>
-          <w:rFonts w:hint="eastAsia"/>
           <w:b/>
           <w:bCs/>
         </w:rPr>
@@ -1002,6 +997,7 @@
       <w:r>
         <w:t xml:space="preserve">, </w:t>
       </w:r>
+      <w:proofErr w:type="spellStart"/>
       <w:r>
         <w:rPr>
           <w:rFonts w:hint="eastAsia"/>
@@ -1014,6 +1010,7 @@
       <w:r>
         <w:t>.cs</w:t>
       </w:r>
+      <w:proofErr w:type="spellEnd"/>
     </w:p>
     <w:p>
       <w:pPr>
@@ -1073,6 +1070,18 @@
       <w:r>
         <w:t>lineId:1,</w:t>
       </w:r>
+      <w:r>
+        <w:t xml:space="preserve"> </w:t>
+      </w:r>
+      <w:r>
+        <w:t>//</w:t>
+      </w:r>
+      <w:r>
+        <w:rPr>
+          <w:rFonts w:hint="eastAsia"/>
+        </w:rPr>
+        <w:t>线路编号</w:t>
+      </w:r>
     </w:p>
     <w:p>
       <w:pPr>
@@ -1088,6 +1097,18 @@
       <w:r>
         <w:t>2019-09-22’</w:t>
       </w:r>
+      <w:r>
+        <w:t xml:space="preserve"> </w:t>
+      </w:r>
+      <w:r>
+        <w:t>//</w:t>
+      </w:r>
+      <w:r>
+        <w:rPr>
+          <w:rFonts w:hint="eastAsia"/>
+        </w:rPr>
+        <w:t>检测日期</w:t>
+      </w:r>
     </w:p>
     <w:p>
       <w:pPr>
@@ -1213,8 +1234,10 @@
         <w:tab/>
       </w:r>
       <w:r>
-        <w:tab/>
-        <w:t xml:space="preserve">  ]</w:t>
+        <w:t xml:space="preserve">   </w:t>
+      </w:r>
+      <w:r>
+        <w:t>]</w:t>
       </w:r>
     </w:p>
     <w:p>
@@ -1289,43 +1312,96 @@
           <w:numId w:val="1"/>
         </w:numPr>
         <w:ind w:firstLineChars="0"/>
-      </w:pPr>
-      <w:r>
-        <w:rPr>
-          <w:rFonts w:hint="eastAsia"/>
-        </w:rPr>
-        <w:t>检测数据接口</w:t>
-      </w:r>
-    </w:p>
-    <w:p>
-      <w:pPr>
-        <w:pStyle w:val="ab"/>
-        <w:ind w:left="360" w:firstLineChars="0" w:firstLine="0"/>
-      </w:pPr>
-      <w:r>
-        <w:rPr>
-          <w:rFonts w:hint="eastAsia"/>
-        </w:rPr>
-        <w:t>说明：根据设备号和日期提供采集的数据</w:t>
-      </w:r>
-    </w:p>
-    <w:p>
-      <w:pPr>
-        <w:pStyle w:val="ab"/>
-        <w:ind w:left="360" w:firstLineChars="0" w:firstLine="0"/>
-      </w:pPr>
-      <w:r>
-        <w:rPr>
-          <w:rFonts w:hint="eastAsia"/>
-        </w:rPr>
-        <w:t>接口参数json：</w:t>
-      </w:r>
-    </w:p>
-    <w:p>
-      <w:pPr>
-        <w:pStyle w:val="ab"/>
-        <w:ind w:left="360" w:firstLineChars="0" w:firstLine="0"/>
-      </w:pPr>
+        <w:rPr>
+          <w:b/>
+          <w:bCs/>
+        </w:rPr>
+      </w:pPr>
+      <w:r>
+        <w:rPr>
+          <w:rFonts w:hint="eastAsia"/>
+          <w:b/>
+          <w:bCs/>
+        </w:rPr>
+        <w:t>检测</w:t>
+      </w:r>
+      <w:r>
+        <w:rPr>
+          <w:rFonts w:hint="eastAsia"/>
+          <w:b/>
+          <w:bCs/>
+        </w:rPr>
+        <w:t>记录</w:t>
+      </w:r>
+      <w:r>
+        <w:rPr>
+          <w:rFonts w:hint="eastAsia"/>
+          <w:b/>
+          <w:bCs/>
+        </w:rPr>
+        <w:t>接口</w:t>
+      </w:r>
+    </w:p>
+    <w:p>
+      <w:r>
+        <w:rPr>
+          <w:rFonts w:hint="eastAsia"/>
+          <w:b/>
+          <w:bCs/>
+        </w:rPr>
+        <w:t>接口文件：</w:t>
+      </w:r>
+      <w:r>
+        <w:t>DetectRecord</w:t>
+      </w:r>
+      <w:r>
+        <w:rPr>
+          <w:rFonts w:hint="eastAsia"/>
+        </w:rPr>
+        <w:t>Handler</w:t>
+      </w:r>
+      <w:r>
+        <w:t xml:space="preserve">.ashx, </w:t>
+      </w:r>
+      <w:proofErr w:type="spellStart"/>
+      <w:r>
+        <w:t>DetectRecordHandler.ashx.cs</w:t>
+      </w:r>
+      <w:proofErr w:type="spellEnd"/>
+    </w:p>
+    <w:p>
+      <w:r>
+        <w:rPr>
+          <w:rFonts w:hint="eastAsia"/>
+          <w:b/>
+          <w:bCs/>
+        </w:rPr>
+        <w:t>说明：</w:t>
+      </w:r>
+      <w:r>
+        <w:rPr>
+          <w:rFonts w:hint="eastAsia"/>
+        </w:rPr>
+        <w:t>根据线路号和日期提供检测记录号及检测记录信息</w:t>
+      </w:r>
+    </w:p>
+    <w:p>
+      <w:pPr>
+        <w:rPr>
+          <w:b/>
+          <w:bCs/>
+        </w:rPr>
+      </w:pPr>
+      <w:r>
+        <w:rPr>
+          <w:rFonts w:hint="eastAsia"/>
+          <w:b/>
+          <w:bCs/>
+        </w:rPr>
+        <w:t>输入参数：</w:t>
+      </w:r>
+    </w:p>
+    <w:p>
       <w:r>
         <w:rPr>
           <w:rFonts w:hint="eastAsia"/>
@@ -1334,61 +1410,97 @@
       </w:r>
     </w:p>
     <w:p>
-      <w:pPr>
-        <w:pStyle w:val="ab"/>
-        <w:ind w:leftChars="271" w:left="569" w:firstLineChars="0" w:firstLine="0"/>
-      </w:pPr>
-      <w:r>
-        <w:rPr>
-          <w:rFonts w:hint="eastAsia"/>
-        </w:rPr>
-        <w:t>device</w:t>
-      </w:r>
-      <w:r>
-        <w:t>Id:1,</w:t>
-      </w:r>
-    </w:p>
-    <w:p>
-      <w:pPr>
-        <w:pStyle w:val="ab"/>
-        <w:ind w:leftChars="271" w:left="569" w:firstLineChars="0" w:firstLine="0"/>
-      </w:pPr>
-      <w:r>
-        <w:t>date:’</w:t>
-      </w:r>
-      <w:r>
-        <w:t xml:space="preserve"> </w:t>
-      </w:r>
-      <w:r>
-        <w:t>2019-09-22’</w:t>
-      </w:r>
-    </w:p>
-    <w:p>
-      <w:pPr>
-        <w:pStyle w:val="ab"/>
-        <w:ind w:left="360" w:firstLineChars="0" w:firstLine="0"/>
-      </w:pPr>
-      <w:r>
+      <w:r>
+        <w:tab/>
+      </w:r>
+      <w:r>
+        <w:rPr>
+          <w:rFonts w:hint="eastAsia"/>
+        </w:rPr>
+        <w:t>lineId</w:t>
+      </w:r>
+      <w:r>
+        <w:t>:1,//</w:t>
+      </w:r>
+      <w:r>
+        <w:rPr>
+          <w:rFonts w:hint="eastAsia"/>
+        </w:rPr>
+        <w:t>线路编号</w:t>
+      </w:r>
+    </w:p>
+    <w:p>
+      <w:pPr>
+        <w:pStyle w:val="ab"/>
+        <w:ind w:leftChars="100" w:left="210" w:firstLineChars="0" w:firstLine="0"/>
+        <w:rPr>
+          <w:rFonts w:hint="eastAsia"/>
+        </w:rPr>
+      </w:pPr>
+      <w:r>
+        <w:tab/>
+      </w:r>
+      <w:r>
+        <w:t>date:’2019-09-22’</w:t>
+      </w:r>
+      <w:r>
+        <w:t xml:space="preserve"> //</w:t>
+      </w:r>
+      <w:r>
+        <w:rPr>
+          <w:rFonts w:hint="eastAsia"/>
+        </w:rPr>
+        <w:t>检测日期</w:t>
+      </w:r>
+    </w:p>
+    <w:p>
+      <w:r>
+        <w:rPr>
+          <w:rFonts w:hint="eastAsia"/>
+        </w:rPr>
         <w:t>}</w:t>
       </w:r>
     </w:p>
     <w:p>
       <w:pPr>
-        <w:pStyle w:val="ab"/>
-        <w:ind w:left="360" w:firstLineChars="0" w:firstLine="0"/>
-      </w:pPr>
-      <w:r>
-        <w:rPr>
-          <w:rFonts w:hint="eastAsia"/>
-        </w:rPr>
-        <w:t>返回数据json：</w:t>
-      </w:r>
-    </w:p>
-    <w:p>
-      <w:pPr>
-        <w:pStyle w:val="ab"/>
-        <w:ind w:left="360" w:firstLineChars="0" w:firstLine="0"/>
-      </w:pPr>
+        <w:rPr>
+          <w:b/>
+          <w:bCs/>
+        </w:rPr>
+      </w:pPr>
+      <w:r>
+        <w:rPr>
+          <w:rFonts w:hint="eastAsia"/>
+          <w:b/>
+          <w:bCs/>
+        </w:rPr>
+        <w:t>返回数据：</w:t>
+      </w:r>
+    </w:p>
+    <w:p>
+      <w:pPr>
+        <w:rPr>
+          <w:b/>
+          <w:bCs/>
+        </w:rPr>
+      </w:pPr>
+      <w:r>
+        <w:rPr>
+          <w:rFonts w:hint="eastAsia"/>
+          <w:b/>
+          <w:bCs/>
+        </w:rPr>
+        <w:t>success</w:t>
+      </w:r>
+      <w:r>
+        <w:rPr>
+          <w:b/>
+          <w:bCs/>
+        </w:rPr>
+        <w:t>:</w:t>
+      </w:r>
+    </w:p>
+    <w:p>
       <w:r>
         <w:rPr>
           <w:rFonts w:hint="eastAsia"/>
@@ -1397,94 +1509,38 @@
       </w:r>
     </w:p>
     <w:p>
-      <w:pPr>
-        <w:pStyle w:val="ab"/>
-        <w:ind w:leftChars="271" w:left="569" w:firstLineChars="0" w:firstLine="0"/>
-      </w:pPr>
-      <w:r>
+      <w:r>
+        <w:tab/>
         <w:t>data:{</w:t>
       </w:r>
     </w:p>
     <w:p>
-      <w:pPr>
-        <w:pStyle w:val="ab"/>
-        <w:ind w:leftChars="271" w:left="569" w:firstLineChars="0" w:firstLine="0"/>
-      </w:pPr>
-      <w:r>
-        <w:tab/>
-      </w:r>
-      <w:r>
-        <w:rPr>
-          <w:rFonts w:hint="eastAsia"/>
-        </w:rPr>
-        <w:t>catchId:1,//采集数据编号</w:t>
-      </w:r>
-    </w:p>
-    <w:p>
-      <w:pPr>
-        <w:pStyle w:val="ab"/>
-        <w:ind w:leftChars="271" w:left="569" w:firstLineChars="0" w:firstLine="0"/>
-      </w:pPr>
-      <w:r>
-        <w:tab/>
-        <w:t>totallength:15000,//</w:t>
-      </w:r>
-      <w:r>
-        <w:rPr>
-          <w:rFonts w:hint="eastAsia"/>
-        </w:rPr>
-        <w:t>隧道总长度</w:t>
-      </w:r>
-    </w:p>
-    <w:p>
-      <w:pPr>
-        <w:pStyle w:val="ab"/>
-        <w:ind w:leftChars="271" w:left="569" w:firstLineChars="0" w:firstLine="0"/>
-      </w:pPr>
-      <w:r>
-        <w:tab/>
-        <w:t>recordsCount:1500,//</w:t>
-      </w:r>
-      <w:r>
-        <w:rPr>
-          <w:rFonts w:hint="eastAsia"/>
-        </w:rPr>
-        <w:t>采集数据的条数</w:t>
-      </w:r>
-    </w:p>
-    <w:p>
-      <w:pPr>
-        <w:pStyle w:val="ab"/>
-        <w:ind w:leftChars="271" w:left="569" w:firstLineChars="0" w:firstLine="0"/>
-      </w:pPr>
+      <w:r>
+        <w:tab/>
+      </w:r>
       <w:r>
         <w:tab/>
         <w:t>records:[</w:t>
       </w:r>
-      <w:r>
-        <w:rPr>
-          <w:rFonts w:hint="eastAsia"/>
-        </w:rPr>
-        <w:t>//具体各个距离检测点的数据，包括长轴，水平轴，短轴，短轴仰角，是否有收敛，是否有裂缝</w:t>
-      </w:r>
-    </w:p>
-    <w:p>
-      <w:pPr>
-        <w:pStyle w:val="ab"/>
-        <w:ind w:leftChars="271" w:left="569" w:firstLineChars="0" w:firstLine="0"/>
-      </w:pPr>
-      <w:r>
-        <w:tab/>
-        <w:t>{id:1,distance:100,</w:t>
-      </w:r>
-      <w:r>
-        <w:rPr>
-          <w:rFonts w:hint="eastAsia"/>
-        </w:rPr>
-        <w:t>long</w:t>
-      </w:r>
-      <w:r>
-        <w:t>Axis:25,horizontalAxis:23,shortAxis:12,shortAxisAngle:30</w:t>
+    </w:p>
+    <w:p>
+      <w:pPr>
+        <w:ind w:left="420" w:firstLine="420"/>
+      </w:pPr>
+      <w:r>
+        <w:rPr>
+          <w:rFonts w:hint="eastAsia"/>
+        </w:rPr>
+        <w:t>{</w:t>
+      </w:r>
+      <w:r>
+        <w:t>catchId:</w:t>
+      </w:r>
+      <w:r>
+        <w:t>1,deviceId:1,totallength:15000,recordsCount:150000</w:t>
+      </w:r>
+      <w:r>
+        <w:t>}</w:t>
       </w:r>
       <w:r>
         <w:rPr>
@@ -1492,33 +1548,40 @@
         </w:rPr>
         <w:t>,</w:t>
       </w:r>
-      <w:r>
-        <w:t>has</w:t>
-      </w:r>
-      <w:r>
-        <w:rPr>
-          <w:rFonts w:hint="eastAsia"/>
-        </w:rPr>
-        <w:t>Constr</w:t>
-      </w:r>
-      <w:r>
-        <w:t>:0,hasCrack:0},</w:t>
-      </w:r>
-      <w:r>
-        <w:tab/>
-      </w:r>
-      <w:r>
-        <w:tab/>
-        <w:t>{id:2,distance:200,</w:t>
-      </w:r>
-      <w:r>
-        <w:rPr>
-          <w:rFonts w:hint="eastAsia"/>
-        </w:rPr>
-        <w:t>long</w:t>
-      </w:r>
-      <w:r>
-        <w:t>Axis:26,horizontalAxis:24,shortAxis:13,shortAxisAngle:32</w:t>
+    </w:p>
+    <w:p>
+      <w:pPr>
+        <w:ind w:left="420" w:firstLine="420"/>
+        <w:rPr>
+          <w:rFonts w:hint="eastAsia"/>
+        </w:rPr>
+      </w:pPr>
+      <w:r>
+        <w:rPr>
+          <w:rFonts w:hint="eastAsia"/>
+        </w:rPr>
+        <w:t>{</w:t>
+      </w:r>
+      <w:r>
+        <w:t>catchId:</w:t>
+      </w:r>
+      <w:r>
+        <w:t>2</w:t>
+      </w:r>
+      <w:r>
+        <w:t>,deviceId:1,totallength:</w:t>
+      </w:r>
+      <w:r>
+        <w:t>26</w:t>
+      </w:r>
+      <w:r>
+        <w:t>000,recordsCount:</w:t>
+      </w:r>
+      <w:r>
+        <w:t>35</w:t>
+      </w:r>
+      <w:r>
+        <w:t>0000}</w:t>
       </w:r>
       <w:r>
         <w:rPr>
@@ -1526,80 +1589,13 @@
         </w:rPr>
         <w:t>,</w:t>
       </w:r>
-      <w:r>
-        <w:t>has</w:t>
-      </w:r>
-      <w:r>
-        <w:rPr>
-          <w:rFonts w:hint="eastAsia"/>
-        </w:rPr>
-        <w:t>Constr</w:t>
-      </w:r>
-      <w:r>
-        <w:t>:0,hasCrack:1},</w:t>
-      </w:r>
-    </w:p>
-    <w:p>
-      <w:pPr>
-        <w:pStyle w:val="ab"/>
-        <w:ind w:leftChars="271" w:left="569" w:firstLineChars="0" w:firstLine="0"/>
-      </w:pPr>
-      <w:r>
-        <w:lastRenderedPageBreak/>
-        <w:tab/>
-        <w:t>{id:3,distance:300,</w:t>
-      </w:r>
-      <w:r>
-        <w:rPr>
-          <w:rFonts w:hint="eastAsia"/>
-        </w:rPr>
-        <w:t>long</w:t>
-      </w:r>
-      <w:r>
-        <w:t>Axis:25,horizontalAxis:23,shortAxis:12,shortAxisAngle:30</w:t>
-      </w:r>
-      <w:r>
-        <w:rPr>
-          <w:rFonts w:hint="eastAsia"/>
-        </w:rPr>
-        <w:t>,</w:t>
-      </w:r>
-      <w:r>
-        <w:t>has</w:t>
-      </w:r>
-      <w:r>
-        <w:rPr>
-          <w:rFonts w:hint="eastAsia"/>
-        </w:rPr>
-        <w:t>Constr</w:t>
-      </w:r>
-      <w:r>
-        <w:t>:1,hasCrack:0},</w:t>
-      </w:r>
-    </w:p>
-    <w:p>
-      <w:pPr>
-        <w:pStyle w:val="ab"/>
-        <w:ind w:leftChars="271" w:left="569" w:firstLineChars="0" w:firstLine="0"/>
-      </w:pPr>
-      <w:r>
-        <w:tab/>
-      </w:r>
-      <w:r>
-        <w:tab/>
-      </w:r>
-      <w:r>
-        <w:tab/>
-      </w:r>
-      <w:r>
-        <w:tab/>
-        <w:t>…</w:t>
-      </w:r>
-    </w:p>
-    <w:p>
-      <w:pPr>
-        <w:pStyle w:val="ab"/>
-        <w:ind w:leftChars="271" w:left="569" w:firstLineChars="500" w:firstLine="1050"/>
+    </w:p>
+    <w:p>
+      <w:pPr>
+        <w:ind w:left="420" w:firstLine="420"/>
+        <w:rPr>
+          <w:rFonts w:hint="eastAsia"/>
+        </w:rPr>
       </w:pPr>
       <w:r>
         <w:t>]</w:t>
@@ -1607,22 +1603,46 @@
     </w:p>
     <w:p>
       <w:pPr>
-        <w:pStyle w:val="ab"/>
-        <w:ind w:leftChars="271" w:left="569" w:firstLineChars="0" w:firstLine="0"/>
-      </w:pPr>
-      <w:r>
-        <w:tab/>
-        <w:t xml:space="preserve">  }</w:t>
-      </w:r>
-    </w:p>
-    <w:p>
-      <w:pPr>
-        <w:pStyle w:val="ab"/>
-        <w:ind w:left="360" w:firstLineChars="0" w:firstLine="0"/>
-      </w:pPr>
-      <w:r>
+        <w:rPr>
+          <w:rFonts w:hint="eastAsia"/>
+        </w:rPr>
+      </w:pPr>
+      <w:r>
+        <w:tab/>
         <w:t>}</w:t>
       </w:r>
+    </w:p>
+    <w:p>
+      <w:r>
+        <w:t>}</w:t>
+      </w:r>
+    </w:p>
+    <w:p>
+      <w:r>
+        <w:rPr>
+          <w:rFonts w:hint="eastAsia"/>
+          <w:b/>
+          <w:bCs/>
+        </w:rPr>
+        <w:t>f</w:t>
+      </w:r>
+      <w:r>
+        <w:rPr>
+          <w:b/>
+          <w:bCs/>
+        </w:rPr>
+        <w:t xml:space="preserve">ail: </w:t>
+      </w:r>
+      <w:r>
+        <w:t>null</w:t>
+      </w:r>
+    </w:p>
+    <w:p>
+      <w:pPr>
+        <w:rPr>
+          <w:rFonts w:hint="eastAsia"/>
+        </w:rPr>
+      </w:pPr>
     </w:p>
     <w:p>
       <w:pPr>
@@ -1632,42 +1652,111 @@
           <w:numId w:val="1"/>
         </w:numPr>
         <w:ind w:firstLineChars="0"/>
-      </w:pPr>
-      <w:r>
-        <w:rPr>
-          <w:rFonts w:hint="eastAsia"/>
-        </w:rPr>
-        <w:t>二维三维显示数据接口</w:t>
-      </w:r>
-    </w:p>
-    <w:p>
-      <w:pPr>
-        <w:pStyle w:val="ab"/>
-        <w:ind w:left="360" w:firstLineChars="0" w:firstLine="0"/>
-      </w:pPr>
-      <w:r>
-        <w:rPr>
-          <w:rFonts w:hint="eastAsia"/>
-        </w:rPr>
-        <w:t>说明：通过给定的采集数据编号提供整条隧道的采集数据，二维坐标系x横轴z纵轴，三维坐标系x横轴z纵轴y距离，正常点蓝色显示，病害点红色显示。(或者通过给定的距离或者距离编号提供相应的采集数据)。由于数据数量较多，建议在后台时就就按照前台要求的数据格式进行封装，这样前台接收数据后不用再次遍历所有记录进行二次加工处理，便于前台加载和显示，提高客户界面友好性。</w:t>
-      </w:r>
-    </w:p>
-    <w:p>
-      <w:pPr>
-        <w:pStyle w:val="ab"/>
-        <w:ind w:left="360" w:firstLineChars="0" w:firstLine="0"/>
-      </w:pPr>
-      <w:r>
-        <w:rPr>
-          <w:rFonts w:hint="eastAsia"/>
-        </w:rPr>
-        <w:t>接口参数json：</w:t>
-      </w:r>
-    </w:p>
-    <w:p>
-      <w:pPr>
-        <w:pStyle w:val="ab"/>
-        <w:ind w:left="360" w:firstLineChars="0" w:firstLine="0"/>
+        <w:rPr>
+          <w:b/>
+          <w:bCs/>
+        </w:rPr>
+      </w:pPr>
+      <w:r>
+        <w:rPr>
+          <w:rFonts w:hint="eastAsia"/>
+          <w:b/>
+          <w:bCs/>
+        </w:rPr>
+        <w:t>检测数据接口</w:t>
+      </w:r>
+    </w:p>
+    <w:p>
+      <w:pPr>
+        <w:rPr>
+          <w:rFonts w:hint="eastAsia"/>
+        </w:rPr>
+      </w:pPr>
+      <w:r>
+        <w:rPr>
+          <w:rFonts w:hint="eastAsia"/>
+          <w:b/>
+          <w:bCs/>
+        </w:rPr>
+        <w:t>接口文件：</w:t>
+      </w:r>
+      <w:r>
+        <w:rPr>
+          <w:rFonts w:hint="eastAsia"/>
+        </w:rPr>
+        <w:t>Dete</w:t>
+      </w:r>
+      <w:r>
+        <w:t xml:space="preserve">ctDataHandler.ashx, </w:t>
+      </w:r>
+      <w:proofErr w:type="spellStart"/>
+      <w:r>
+        <w:t>DetectDataHandler.ashx.cs</w:t>
+      </w:r>
+      <w:proofErr w:type="spellEnd"/>
+    </w:p>
+    <w:p>
+      <w:pPr>
+        <w:pStyle w:val="ab"/>
+        <w:ind w:firstLineChars="0" w:firstLine="0"/>
+      </w:pPr>
+      <w:r>
+        <w:rPr>
+          <w:rFonts w:hint="eastAsia"/>
+          <w:b/>
+          <w:bCs/>
+        </w:rPr>
+        <w:t>说明：</w:t>
+      </w:r>
+      <w:r>
+        <w:rPr>
+          <w:rFonts w:hint="eastAsia"/>
+        </w:rPr>
+        <w:t>根据</w:t>
+      </w:r>
+      <w:r>
+        <w:rPr>
+          <w:rFonts w:hint="eastAsia"/>
+        </w:rPr>
+        <w:t>线路</w:t>
+      </w:r>
+      <w:r>
+        <w:rPr>
+          <w:rFonts w:hint="eastAsia"/>
+        </w:rPr>
+        <w:t>号和日期提供采集的数据</w:t>
+      </w:r>
+    </w:p>
+    <w:p>
+      <w:pPr>
+        <w:pStyle w:val="ab"/>
+        <w:ind w:firstLineChars="0" w:firstLine="0"/>
+        <w:rPr>
+          <w:b/>
+          <w:bCs/>
+        </w:rPr>
+      </w:pPr>
+      <w:r>
+        <w:rPr>
+          <w:rFonts w:hint="eastAsia"/>
+          <w:b/>
+          <w:bCs/>
+        </w:rPr>
+        <w:t>输入参数</w:t>
+      </w:r>
+      <w:r>
+        <w:rPr>
+          <w:rFonts w:hint="eastAsia"/>
+          <w:b/>
+          <w:bCs/>
+        </w:rPr>
+        <w:t>：</w:t>
+      </w:r>
+    </w:p>
+    <w:p>
+      <w:pPr>
+        <w:pStyle w:val="ab"/>
+        <w:ind w:firstLineChars="0" w:firstLine="0"/>
       </w:pPr>
       <w:r>
         <w:rPr>
@@ -1678,23 +1767,82 @@
     </w:p>
     <w:p>
       <w:pPr>
-        <w:pStyle w:val="ab"/>
-        <w:ind w:leftChars="271" w:left="569" w:firstLineChars="0" w:firstLine="0"/>
-      </w:pPr>
-      <w:r>
-        <w:rPr>
-          <w:rFonts w:hint="eastAsia"/>
-        </w:rPr>
-        <w:t>catch</w:t>
-      </w:r>
-      <w:r>
-        <w:t>Id:1</w:t>
-      </w:r>
-    </w:p>
-    <w:p>
-      <w:pPr>
-        <w:pStyle w:val="ab"/>
-        <w:ind w:left="360" w:firstLineChars="0" w:firstLine="0"/>
+        <w:ind w:firstLine="210"/>
+      </w:pPr>
+      <w:r>
+        <w:rPr>
+          <w:rFonts w:hint="eastAsia"/>
+        </w:rPr>
+        <w:t>cat</w:t>
+      </w:r>
+      <w:r>
+        <w:t>chId:1,</w:t>
+      </w:r>
+      <w:r>
+        <w:rPr>
+          <w:rFonts w:hint="eastAsia"/>
+        </w:rPr>
+        <w:t xml:space="preserve"> </w:t>
+      </w:r>
+      <w:r>
+        <w:rPr>
+          <w:rFonts w:hint="eastAsia"/>
+        </w:rPr>
+        <w:t>//采集数据编号</w:t>
+      </w:r>
+    </w:p>
+    <w:p>
+      <w:pPr>
+        <w:pStyle w:val="ab"/>
+        <w:ind w:leftChars="100" w:left="210" w:firstLineChars="0" w:firstLine="0"/>
+      </w:pPr>
+      <w:r>
+        <w:rPr>
+          <w:rFonts w:hint="eastAsia"/>
+        </w:rPr>
+        <w:t>query</w:t>
+      </w:r>
+      <w:r>
+        <w:t>Start</w:t>
+      </w:r>
+      <w:r>
+        <w:t>:0, //</w:t>
+      </w:r>
+      <w:r>
+        <w:rPr>
+          <w:rFonts w:hint="eastAsia"/>
+        </w:rPr>
+        <w:t>待查询数据起始行</w:t>
+      </w:r>
+    </w:p>
+    <w:p>
+      <w:pPr>
+        <w:pStyle w:val="ab"/>
+        <w:ind w:leftChars="100" w:left="210" w:firstLineChars="0" w:firstLine="0"/>
+        <w:rPr>
+          <w:rFonts w:hint="eastAsia"/>
+        </w:rPr>
+      </w:pPr>
+      <w:r>
+        <w:t>queryNum:500 //</w:t>
+      </w:r>
+      <w:r>
+        <w:rPr>
+          <w:rFonts w:hint="eastAsia"/>
+        </w:rPr>
+        <w:t>待查询数据</w:t>
+      </w:r>
+      <w:r>
+        <w:rPr>
+          <w:rFonts w:hint="eastAsia"/>
+        </w:rPr>
+        <w:t>条数</w:t>
+      </w:r>
+    </w:p>
+    <w:p>
+      <w:pPr>
+        <w:pStyle w:val="ab"/>
+        <w:ind w:firstLineChars="0" w:firstLine="0"/>
       </w:pPr>
       <w:r>
         <w:t>}</w:t>
@@ -1703,19 +1851,51 @@
     <w:p>
       <w:pPr>
         <w:pStyle w:val="ab"/>
-        <w:ind w:left="360" w:firstLineChars="0" w:firstLine="0"/>
-      </w:pPr>
-      <w:r>
-        <w:rPr>
-          <w:rFonts w:hint="eastAsia"/>
-        </w:rPr>
-        <w:t>返回数据json：</w:t>
-      </w:r>
-    </w:p>
-    <w:p>
-      <w:pPr>
-        <w:pStyle w:val="ab"/>
-        <w:ind w:left="360" w:firstLineChars="0" w:firstLine="0"/>
+        <w:ind w:firstLineChars="0" w:firstLine="0"/>
+        <w:rPr>
+          <w:b/>
+          <w:bCs/>
+        </w:rPr>
+      </w:pPr>
+      <w:r>
+        <w:rPr>
+          <w:rFonts w:hint="eastAsia"/>
+          <w:b/>
+          <w:bCs/>
+        </w:rPr>
+        <w:t>返回数据：</w:t>
+      </w:r>
+    </w:p>
+    <w:p>
+      <w:pPr>
+        <w:pStyle w:val="ab"/>
+        <w:ind w:firstLineChars="0" w:firstLine="0"/>
+        <w:rPr>
+          <w:rFonts w:hint="eastAsia"/>
+          <w:b/>
+          <w:bCs/>
+        </w:rPr>
+      </w:pPr>
+      <w:r>
+        <w:rPr>
+          <w:rFonts w:hint="eastAsia"/>
+          <w:b/>
+          <w:bCs/>
+        </w:rPr>
+        <w:t>success</w:t>
+      </w:r>
+      <w:r>
+        <w:rPr>
+          <w:b/>
+          <w:bCs/>
+        </w:rPr>
+        <w:t>:</w:t>
+      </w:r>
+    </w:p>
+    <w:p>
+      <w:pPr>
+        <w:pStyle w:val="ab"/>
+        <w:ind w:firstLineChars="0" w:firstLine="0"/>
       </w:pPr>
       <w:r>
         <w:rPr>
@@ -1727,7 +1907,10 @@
     <w:p>
       <w:pPr>
         <w:pStyle w:val="ab"/>
-        <w:ind w:leftChars="271" w:left="569" w:firstLineChars="0" w:firstLine="0"/>
+        <w:ind w:leftChars="100" w:left="210" w:firstLineChars="0" w:firstLine="0"/>
+        <w:rPr>
+          <w:rFonts w:hint="eastAsia"/>
+        </w:rPr>
       </w:pPr>
       <w:r>
         <w:t>data:{</w:t>
@@ -1736,267 +1919,218 @@
     <w:p>
       <w:pPr>
         <w:pStyle w:val="ab"/>
-        <w:ind w:leftChars="271" w:left="569" w:firstLineChars="0" w:firstLine="0"/>
-      </w:pPr>
-      <w:r>
-        <w:tab/>
-        <w:t>recordsCount:1500,//</w:t>
-      </w:r>
-      <w:r>
-        <w:rPr>
-          <w:rFonts w:hint="eastAsia"/>
-        </w:rPr>
-        <w:t>采集数据点的记录条数</w:t>
-      </w:r>
-    </w:p>
-    <w:p>
-      <w:pPr>
-        <w:pStyle w:val="ab"/>
-        <w:ind w:leftChars="271" w:left="569" w:firstLineChars="0" w:firstLine="0"/>
-      </w:pPr>
-      <w:r>
-        <w:tab/>
-        <w:t>records:[</w:t>
-      </w:r>
-      <w:r>
-        <w:rPr>
-          <w:rFonts w:hint="eastAsia"/>
-        </w:rPr>
-        <w:t>//具体各个距离检测点的数据</w:t>
-      </w:r>
-    </w:p>
-    <w:p>
-      <w:pPr>
-        <w:pStyle w:val="ab"/>
-        <w:ind w:leftChars="271" w:left="569" w:firstLineChars="0" w:firstLine="0"/>
-      </w:pPr>
-      <w:r>
-        <w:tab/>
-      </w:r>
-      <w:r>
-        <w:tab/>
-      </w:r>
-      <w:r>
-        <w:tab/>
-      </w:r>
-      <w:r>
-        <w:tab/>
-        <w:t>{</w:t>
-      </w:r>
-      <w:r>
-        <w:rPr>
-          <w:rFonts w:hint="eastAsia"/>
-        </w:rPr>
-        <w:t>dp</w:t>
-      </w:r>
-      <w:r>
-        <w:t>No:1,</w:t>
-      </w:r>
-      <w:r>
-        <w:rPr>
-          <w:rFonts w:hint="eastAsia"/>
-        </w:rPr>
-        <w:t>value:[</w:t>
-      </w:r>
-      <w:r>
-        <w:t>x,y,z</w:t>
-      </w:r>
-      <w:r>
-        <w:rPr>
-          <w:rFonts w:hint="eastAsia"/>
-        </w:rPr>
+        <w:ind w:leftChars="100" w:left="210" w:firstLineChars="0" w:firstLine="0"/>
+      </w:pPr>
+      <w:r>
+        <w:tab/>
+        <w:t>record</w:t>
+      </w:r>
+      <w:r>
+        <w:t>s</w:t>
+      </w:r>
+      <w:r>
+        <w:t>:[</w:t>
+      </w:r>
+    </w:p>
+    <w:p>
+      <w:pPr>
+        <w:pStyle w:val="ab"/>
+        <w:ind w:leftChars="100" w:left="210" w:firstLineChars="0" w:firstLine="0"/>
+      </w:pPr>
+      <w:r>
+        <w:rPr>
+          <w:rFonts w:hint="eastAsia"/>
+        </w:rPr>
+        <w:t>//各个距离检测点的数据，包括长轴，水平轴，短轴，短轴仰角，是否收敛，是否裂缝</w:t>
+      </w:r>
+    </w:p>
+    <w:p>
+      <w:pPr>
+        <w:pStyle w:val="ab"/>
+        <w:ind w:leftChars="100" w:left="210" w:firstLineChars="0" w:firstLine="0"/>
+      </w:pPr>
+      <w:r>
+        <w:tab/>
+        <w:t>{id:1,distance:100,</w:t>
+      </w:r>
+      <w:r>
+        <w:rPr>
+          <w:rFonts w:hint="eastAsia"/>
+        </w:rPr>
+        <w:t>long</w:t>
+      </w:r>
+      <w:r>
+        <w:t>Axis:25,horizontalAxis:23,shortAxis:12,shortAxisAngle:30</w:t>
+      </w:r>
+      <w:r>
+        <w:rPr>
+          <w:rFonts w:hint="eastAsia"/>
+        </w:rPr>
+        <w:t>,</w:t>
+      </w:r>
+      <w:r>
+        <w:t>has</w:t>
+      </w:r>
+      <w:r>
+        <w:rPr>
+          <w:rFonts w:hint="eastAsia"/>
+        </w:rPr>
+        <w:t>Constr</w:t>
+      </w:r>
+      <w:r>
+        <w:t>:0,hasCrack:0},</w:t>
+      </w:r>
+      <w:r>
+        <w:tab/>
+      </w:r>
+      <w:r>
+        <w:tab/>
+        <w:t>{id:2,distance:200,</w:t>
+      </w:r>
+      <w:r>
+        <w:rPr>
+          <w:rFonts w:hint="eastAsia"/>
+        </w:rPr>
+        <w:t>long</w:t>
+      </w:r>
+      <w:r>
+        <w:t>Axis:26,horizontalAxis:24,shortAxis:13,shortAxisAngle:32</w:t>
+      </w:r>
+      <w:r>
+        <w:rPr>
+          <w:rFonts w:hint="eastAsia"/>
+        </w:rPr>
+        <w:t>,</w:t>
+      </w:r>
+      <w:r>
+        <w:t>has</w:t>
+      </w:r>
+      <w:r>
+        <w:rPr>
+          <w:rFonts w:hint="eastAsia"/>
+        </w:rPr>
+        <w:t>Constr</w:t>
+      </w:r>
+      <w:r>
+        <w:t>:0,hasCrack:1},</w:t>
+      </w:r>
+    </w:p>
+    <w:p>
+      <w:pPr>
+        <w:pStyle w:val="ab"/>
+        <w:ind w:leftChars="100" w:left="210" w:firstLineChars="0" w:firstLine="0"/>
+      </w:pPr>
+      <w:r>
+        <w:tab/>
+        <w:t>{id:3,distance:300,</w:t>
+      </w:r>
+      <w:r>
+        <w:rPr>
+          <w:rFonts w:hint="eastAsia"/>
+        </w:rPr>
+        <w:t>long</w:t>
+      </w:r>
+      <w:r>
+        <w:t>Axis:25,horizontalAxis:23,shortAxis:12,shortAxisAngle:30</w:t>
+      </w:r>
+      <w:r>
+        <w:rPr>
+          <w:rFonts w:hint="eastAsia"/>
+        </w:rPr>
+        <w:t>,</w:t>
+      </w:r>
+      <w:r>
+        <w:t>has</w:t>
+      </w:r>
+      <w:r>
+        <w:rPr>
+          <w:rFonts w:hint="eastAsia"/>
+        </w:rPr>
+        <w:t>Constr</w:t>
+      </w:r>
+      <w:r>
+        <w:t>:1,hasCrack:0},</w:t>
+      </w:r>
+    </w:p>
+    <w:p>
+      <w:pPr>
+        <w:pStyle w:val="ab"/>
+        <w:ind w:leftChars="100" w:left="210" w:firstLineChars="0" w:firstLine="0"/>
+      </w:pPr>
+      <w:r>
+        <w:tab/>
+        <w:t>…</w:t>
+      </w:r>
+    </w:p>
+    <w:p>
+      <w:pPr>
+        <w:pStyle w:val="ab"/>
+        <w:ind w:leftChars="100" w:left="210" w:firstLineChars="500" w:firstLine="1050"/>
+      </w:pPr>
+      <w:r>
         <w:t>]</w:t>
       </w:r>
-      <w:r>
-        <w:t>,itemStyle:{color:’blue’}},//</w:t>
-      </w:r>
-      <w:r>
-        <w:rPr>
-          <w:rFonts w:hint="eastAsia"/>
+    </w:p>
+    <w:p>
+      <w:pPr>
+        <w:pStyle w:val="ab"/>
+        <w:ind w:leftChars="100" w:left="210" w:firstLineChars="0" w:firstLine="0"/>
+      </w:pPr>
+      <w:r>
+        <w:tab/>
+        <w:t xml:space="preserve">  }</w:t>
+      </w:r>
+    </w:p>
+    <w:p>
+      <w:pPr>
+        <w:pStyle w:val="ab"/>
+        <w:ind w:firstLineChars="0" w:firstLine="0"/>
+      </w:pPr>
+      <w:r>
+        <w:t>}</w:t>
+      </w:r>
+    </w:p>
+    <w:p>
+      <w:pPr>
+        <w:pStyle w:val="ab"/>
+        <w:ind w:firstLineChars="0" w:firstLine="0"/>
+        <w:rPr>
+          <w:b/>
+          <w:bCs/>
+        </w:rPr>
+      </w:pPr>
+      <w:r>
+        <w:rPr>
+          <w:rFonts w:hint="eastAsia"/>
+          <w:b/>
+          <w:bCs/>
+        </w:rPr>
+        <w:t>f</w:t>
+      </w:r>
+      <w:r>
+        <w:rPr>
+          <w:b/>
+          <w:bCs/>
+        </w:rPr>
+        <w:t>ail:</w:t>
+      </w:r>
+      <w:r>
+        <w:rPr>
+          <w:rFonts w:hint="eastAsia"/>
+          <w:b/>
+          <w:bCs/>
         </w:rPr>
         <w:t xml:space="preserve"> </w:t>
       </w:r>
       <w:r>
-        <w:rPr>
-          <w:rFonts w:hint="eastAsia"/>
-        </w:rPr>
-        <w:t>dp</w:t>
-      </w:r>
-      <w:r>
-        <w:t>No</w:t>
-      </w:r>
-      <w:r>
-        <w:rPr>
-          <w:rFonts w:hint="eastAsia"/>
-        </w:rPr>
-        <w:t>是</w:t>
-      </w:r>
-      <w:r>
-        <w:rPr>
-          <w:rFonts w:hint="eastAsia"/>
-          <w:highlight w:val="yellow"/>
-        </w:rPr>
-        <w:t>管片号</w:t>
-      </w:r>
-      <w:r>
-        <w:rPr>
-          <w:rFonts w:hint="eastAsia"/>
-        </w:rPr>
-        <w:t>，value是三维坐标，x是轨道方向径坐标，y是水平方向横坐标，z是垂直方向纵坐标</w:t>
-      </w:r>
-    </w:p>
-    <w:p>
-      <w:pPr>
-        <w:pStyle w:val="ab"/>
-        <w:ind w:leftChars="271" w:left="569" w:firstLineChars="0" w:firstLine="0"/>
-      </w:pPr>
-      <w:r>
-        <w:tab/>
-      </w:r>
-      <w:r>
-        <w:tab/>
-      </w:r>
-      <w:r>
-        <w:tab/>
-      </w:r>
-      <w:r>
-        <w:tab/>
-        <w:t>{</w:t>
-      </w:r>
-      <w:r>
-        <w:rPr>
-          <w:rFonts w:hint="eastAsia"/>
-        </w:rPr>
-        <w:t xml:space="preserve"> </w:t>
-      </w:r>
-      <w:r>
-        <w:rPr>
-          <w:rFonts w:hint="eastAsia"/>
-        </w:rPr>
-        <w:t>dp</w:t>
-      </w:r>
-      <w:r>
-        <w:t>No:1,</w:t>
-      </w:r>
-      <w:r>
-        <w:rPr>
-          <w:rFonts w:hint="eastAsia"/>
-        </w:rPr>
-        <w:t>value:[</w:t>
-      </w:r>
-      <w:r>
-        <w:t>x,y,z</w:t>
-      </w:r>
-      <w:r>
-        <w:rPr>
-          <w:rFonts w:hint="eastAsia"/>
-        </w:rPr>
-        <w:t>]</w:t>
-      </w:r>
-      <w:r>
-        <w:t>,itemStyle:{color:’blue’}},</w:t>
-      </w:r>
-    </w:p>
-    <w:p>
-      <w:pPr>
-        <w:pStyle w:val="ab"/>
-        <w:ind w:leftChars="271" w:left="569" w:firstLineChars="0" w:firstLine="0"/>
-      </w:pPr>
-      <w:r>
-        <w:tab/>
-      </w:r>
-      <w:r>
-        <w:tab/>
-      </w:r>
-      <w:r>
-        <w:tab/>
-      </w:r>
-      <w:r>
-        <w:tab/>
-        <w:t>{</w:t>
-      </w:r>
-      <w:r>
-        <w:rPr>
-          <w:rFonts w:hint="eastAsia"/>
-        </w:rPr>
-        <w:t xml:space="preserve"> </w:t>
-      </w:r>
-      <w:r>
-        <w:rPr>
-          <w:rFonts w:hint="eastAsia"/>
-        </w:rPr>
-        <w:t>dp</w:t>
-      </w:r>
-      <w:r>
-        <w:t>No:2,</w:t>
-      </w:r>
-      <w:r>
-        <w:rPr>
-          <w:rFonts w:hint="eastAsia"/>
-        </w:rPr>
-        <w:t>value:[</w:t>
-      </w:r>
-      <w:r>
-        <w:t>x,y,z</w:t>
-      </w:r>
-      <w:r>
-        <w:rPr>
-          <w:rFonts w:hint="eastAsia"/>
-        </w:rPr>
-        <w:t>]</w:t>
-      </w:r>
-      <w:r>
-        <w:t>,itemStyle:{color:’red}},</w:t>
-      </w:r>
-    </w:p>
-    <w:p>
-      <w:pPr>
-        <w:pStyle w:val="ab"/>
-        <w:ind w:leftChars="271" w:left="569" w:firstLineChars="0" w:firstLine="0"/>
-      </w:pPr>
-      <w:r>
-        <w:tab/>
-      </w:r>
-      <w:r>
-        <w:tab/>
-      </w:r>
-      <w:r>
-        <w:tab/>
-      </w:r>
-      <w:r>
-        <w:tab/>
-        <w:t>…</w:t>
-      </w:r>
-    </w:p>
-    <w:p>
-      <w:pPr>
-        <w:pStyle w:val="ab"/>
-        <w:ind w:leftChars="271" w:left="569" w:firstLineChars="500" w:firstLine="1050"/>
-      </w:pPr>
-      <w:r>
-        <w:t>]</w:t>
-      </w:r>
-    </w:p>
-    <w:p>
-      <w:pPr>
-        <w:pStyle w:val="ab"/>
-        <w:ind w:leftChars="271" w:left="569" w:firstLineChars="250" w:firstLine="525"/>
-      </w:pPr>
-      <w:r>
-        <w:t>}</w:t>
-      </w:r>
-    </w:p>
-    <w:p>
-      <w:pPr>
-        <w:pStyle w:val="ab"/>
-        <w:ind w:left="360" w:firstLineChars="0" w:firstLine="0"/>
-      </w:pPr>
-      <w:r>
-        <w:rPr>
-          <w:rFonts w:hint="eastAsia"/>
-        </w:rPr>
-        <w:t>}</w:t>
-      </w:r>
+        <w:t>null</w:t>
+      </w:r>
+    </w:p>
+    <w:p>
+      <w:pPr>
+        <w:pStyle w:val="ab"/>
+        <w:ind w:firstLineChars="0" w:firstLine="0"/>
+      </w:pPr>
     </w:p>
     <w:p>
       <w:pPr>
@@ -2006,42 +2140,107 @@
           <w:numId w:val="1"/>
         </w:numPr>
         <w:ind w:firstLineChars="0"/>
-      </w:pPr>
-      <w:r>
-        <w:rPr>
-          <w:rFonts w:hint="eastAsia"/>
-        </w:rPr>
-        <w:t>收敛点数据接口</w:t>
-      </w:r>
-    </w:p>
-    <w:p>
-      <w:pPr>
-        <w:pStyle w:val="ab"/>
-        <w:ind w:left="360" w:firstLineChars="0" w:firstLine="0"/>
-      </w:pPr>
-      <w:r>
-        <w:rPr>
-          <w:rFonts w:hint="eastAsia"/>
-        </w:rPr>
-        <w:t>说明：给距离控件提供收敛数据</w:t>
-      </w:r>
-    </w:p>
-    <w:p>
-      <w:pPr>
-        <w:pStyle w:val="ab"/>
-        <w:ind w:left="360" w:firstLineChars="0" w:firstLine="0"/>
-      </w:pPr>
-      <w:r>
-        <w:rPr>
-          <w:rFonts w:hint="eastAsia"/>
-        </w:rPr>
-        <w:t>接口参数json：</w:t>
-      </w:r>
-    </w:p>
-    <w:p>
-      <w:pPr>
-        <w:pStyle w:val="ab"/>
-        <w:ind w:left="360" w:firstLineChars="0" w:firstLine="0"/>
+        <w:rPr>
+          <w:b/>
+          <w:bCs/>
+        </w:rPr>
+      </w:pPr>
+      <w:r>
+        <w:rPr>
+          <w:rFonts w:hint="eastAsia"/>
+          <w:b/>
+          <w:bCs/>
+        </w:rPr>
+        <w:t>二维三维显示数据接口</w:t>
+      </w:r>
+    </w:p>
+    <w:p>
+      <w:pPr>
+        <w:rPr>
+          <w:rFonts w:hint="eastAsia"/>
+        </w:rPr>
+      </w:pPr>
+      <w:r>
+        <w:rPr>
+          <w:rFonts w:hint="eastAsia"/>
+          <w:b/>
+          <w:bCs/>
+        </w:rPr>
+        <w:t>接口文件：</w:t>
+      </w:r>
+      <w:r>
+        <w:rPr>
+          <w:rFonts w:hint="eastAsia"/>
+        </w:rPr>
+        <w:t>D</w:t>
+      </w:r>
+      <w:r>
+        <w:t xml:space="preserve">isplayDataHandler.ashx, </w:t>
+      </w:r>
+      <w:proofErr w:type="spellStart"/>
+      <w:r>
+        <w:rPr>
+          <w:rFonts w:hint="eastAsia"/>
+        </w:rPr>
+        <w:t>D</w:t>
+      </w:r>
+      <w:r>
+        <w:t>isplayDataHandler.ashx</w:t>
+      </w:r>
+      <w:r>
+        <w:t>.cs</w:t>
+      </w:r>
+      <w:proofErr w:type="spellEnd"/>
+    </w:p>
+    <w:p>
+      <w:r>
+        <w:rPr>
+          <w:rFonts w:hint="eastAsia"/>
+          <w:b/>
+          <w:bCs/>
+        </w:rPr>
+        <w:t>说明：</w:t>
+      </w:r>
+      <w:r>
+        <w:rPr>
+          <w:rFonts w:hint="eastAsia"/>
+        </w:rPr>
+        <w:t>通过给定的采集数据编号提供整条隧道的采集数据，二维坐标系x横轴z纵轴，三维坐标系x横轴z纵轴y距离，正常点蓝色显示，病害点红色显示。(或者通过给定的距离或者距离编号提供相应的采集数据)。由于数据数量较多，在后台时就就</w:t>
+      </w:r>
+      <w:r>
+        <w:rPr>
+          <w:rFonts w:hint="eastAsia"/>
+        </w:rPr>
+        <w:t>对</w:t>
+      </w:r>
+      <w:r>
+        <w:rPr>
+          <w:rFonts w:hint="eastAsia"/>
+        </w:rPr>
+        <w:t>数据格式进行封装，前台接收数据后不再进行二次加工处理，便于前台加载和显示，提高客户界面友好性。</w:t>
+      </w:r>
+    </w:p>
+    <w:p>
+      <w:pPr>
+        <w:rPr>
+          <w:rFonts w:hint="eastAsia"/>
+          <w:b/>
+          <w:bCs/>
+        </w:rPr>
+      </w:pPr>
+      <w:r>
+        <w:rPr>
+          <w:rFonts w:hint="eastAsia"/>
+          <w:b/>
+          <w:bCs/>
+        </w:rPr>
+        <w:t>输入参数：</w:t>
+      </w:r>
+    </w:p>
+    <w:p>
+      <w:pPr>
+        <w:pStyle w:val="ab"/>
+        <w:ind w:firstLineChars="0" w:firstLine="0"/>
       </w:pPr>
       <w:r>
         <w:rPr>
@@ -2053,19 +2252,64 @@
     <w:p>
       <w:pPr>
         <w:pStyle w:val="ab"/>
-        <w:ind w:leftChars="271" w:left="569" w:firstLineChars="0" w:firstLine="0"/>
-      </w:pPr>
-      <w:r>
-        <w:rPr>
-          <w:rFonts w:hint="eastAsia"/>
-        </w:rPr>
-        <w:t>catchId:1</w:t>
-      </w:r>
-    </w:p>
-    <w:p>
-      <w:pPr>
-        <w:pStyle w:val="ab"/>
-        <w:ind w:left="360" w:firstLineChars="0" w:firstLine="0"/>
+        <w:ind w:leftChars="100" w:left="210" w:firstLineChars="0" w:firstLine="0"/>
+      </w:pPr>
+      <w:r>
+        <w:rPr>
+          <w:rFonts w:hint="eastAsia"/>
+        </w:rPr>
+        <w:t>catch</w:t>
+      </w:r>
+      <w:r>
+        <w:t>Id:1</w:t>
+      </w:r>
+      <w:r>
+        <w:t>,</w:t>
+      </w:r>
+    </w:p>
+    <w:p>
+      <w:pPr>
+        <w:pStyle w:val="ab"/>
+        <w:ind w:leftChars="100" w:left="210" w:firstLineChars="0" w:firstLine="0"/>
+      </w:pPr>
+      <w:r>
+        <w:rPr>
+          <w:rFonts w:hint="eastAsia"/>
+        </w:rPr>
+        <w:t>query</w:t>
+      </w:r>
+      <w:r>
+        <w:t>Start:0, //</w:t>
+      </w:r>
+      <w:r>
+        <w:rPr>
+          <w:rFonts w:hint="eastAsia"/>
+        </w:rPr>
+        <w:t>待查询数据起始行</w:t>
+      </w:r>
+    </w:p>
+    <w:p>
+      <w:pPr>
+        <w:pStyle w:val="ab"/>
+        <w:ind w:leftChars="100" w:left="210" w:firstLineChars="0" w:firstLine="0"/>
+        <w:rPr>
+          <w:rFonts w:hint="eastAsia"/>
+        </w:rPr>
+      </w:pPr>
+      <w:r>
+        <w:t>queryNum:500 //</w:t>
+      </w:r>
+      <w:r>
+        <w:rPr>
+          <w:rFonts w:hint="eastAsia"/>
+        </w:rPr>
+        <w:t>待查询数据条数</w:t>
+      </w:r>
+    </w:p>
+    <w:p>
+      <w:pPr>
+        <w:pStyle w:val="ab"/>
+        <w:ind w:firstLineChars="0" w:firstLine="0"/>
       </w:pPr>
       <w:r>
         <w:t>}</w:t>
@@ -2074,19 +2318,51 @@
     <w:p>
       <w:pPr>
         <w:pStyle w:val="ab"/>
-        <w:ind w:left="360" w:firstLineChars="0" w:firstLine="0"/>
-      </w:pPr>
-      <w:r>
-        <w:rPr>
-          <w:rFonts w:hint="eastAsia"/>
-        </w:rPr>
-        <w:t>返回数据json：</w:t>
-      </w:r>
-    </w:p>
-    <w:p>
-      <w:pPr>
-        <w:pStyle w:val="ab"/>
-        <w:ind w:left="360" w:firstLineChars="0" w:firstLine="0"/>
+        <w:ind w:firstLineChars="0" w:firstLine="0"/>
+        <w:rPr>
+          <w:b/>
+          <w:bCs/>
+        </w:rPr>
+      </w:pPr>
+      <w:r>
+        <w:rPr>
+          <w:rFonts w:hint="eastAsia"/>
+          <w:b/>
+          <w:bCs/>
+        </w:rPr>
+        <w:t>返回数据：</w:t>
+      </w:r>
+    </w:p>
+    <w:p>
+      <w:pPr>
+        <w:pStyle w:val="ab"/>
+        <w:ind w:firstLineChars="0" w:firstLine="0"/>
+        <w:rPr>
+          <w:rFonts w:hint="eastAsia"/>
+          <w:b/>
+          <w:bCs/>
+        </w:rPr>
+      </w:pPr>
+      <w:r>
+        <w:rPr>
+          <w:rFonts w:hint="eastAsia"/>
+          <w:b/>
+          <w:bCs/>
+        </w:rPr>
+        <w:t>success</w:t>
+      </w:r>
+      <w:r>
+        <w:rPr>
+          <w:b/>
+          <w:bCs/>
+        </w:rPr>
+        <w:t>:</w:t>
+      </w:r>
+    </w:p>
+    <w:p>
+      <w:pPr>
+        <w:pStyle w:val="ab"/>
+        <w:ind w:firstLineChars="0" w:firstLine="0"/>
       </w:pPr>
       <w:r>
         <w:rPr>
@@ -2098,7 +2374,10 @@
     <w:p>
       <w:pPr>
         <w:pStyle w:val="ab"/>
-        <w:ind w:leftChars="271" w:left="569" w:firstLineChars="0" w:firstLine="0"/>
+        <w:ind w:leftChars="100" w:left="210" w:firstLineChars="0" w:firstLine="0"/>
+        <w:rPr>
+          <w:rFonts w:hint="eastAsia"/>
+        </w:rPr>
       </w:pPr>
       <w:r>
         <w:t>data:{</w:t>
@@ -2107,25 +2386,10 @@
     <w:p>
       <w:pPr>
         <w:pStyle w:val="ab"/>
-        <w:ind w:leftChars="271" w:left="569" w:firstLineChars="0" w:firstLine="0"/>
-      </w:pPr>
-      <w:r>
-        <w:tab/>
-        <w:t>recordsCount:1500,//</w:t>
-      </w:r>
-      <w:r>
-        <w:rPr>
-          <w:rFonts w:hint="eastAsia"/>
-        </w:rPr>
-        <w:t>收敛点数据的条数</w:t>
-      </w:r>
-    </w:p>
-    <w:p>
-      <w:pPr>
-        <w:pStyle w:val="ab"/>
-        <w:ind w:leftChars="271" w:left="569" w:firstLineChars="0" w:firstLine="0"/>
-      </w:pPr>
-      <w:r>
+        <w:ind w:leftChars="100" w:left="210" w:firstLineChars="0" w:firstLine="0"/>
+      </w:pPr>
+      <w:r>
+        <w:lastRenderedPageBreak/>
         <w:tab/>
         <w:t>records:[</w:t>
       </w:r>
@@ -2133,36 +2397,95 @@
         <w:rPr>
           <w:rFonts w:hint="eastAsia"/>
         </w:rPr>
-        <w:t>//具体各个收敛点的距离数据</w:t>
-      </w:r>
-    </w:p>
-    <w:p>
-      <w:pPr>
-        <w:pStyle w:val="ab"/>
-        <w:ind w:leftChars="271" w:left="569" w:firstLineChars="0" w:firstLine="0"/>
-      </w:pPr>
-      <w:r>
-        <w:tab/>
-      </w:r>
-      <w:r>
-        <w:tab/>
-      </w:r>
-      <w:r>
-        <w:tab/>
-      </w:r>
-      <w:r>
-        <w:tab/>
-      </w:r>
-      <w:r>
-        <w:rPr>
-          <w:rFonts w:hint="eastAsia"/>
-        </w:rPr>
+        <w:t>//具体各个距离检测点的数据</w:t>
+      </w:r>
+    </w:p>
+    <w:p>
+      <w:pPr>
+        <w:pStyle w:val="ab"/>
+        <w:ind w:leftChars="100" w:left="210" w:firstLineChars="0" w:firstLine="0"/>
+      </w:pPr>
+      <w:r>
+        <w:tab/>
+      </w:r>
+      <w:r>
+        <w:tab/>
+      </w:r>
+      <w:r>
+        <w:tab/>
+      </w:r>
+      <w:r>
+        <w:tab/>
         <w:t>{</w:t>
       </w:r>
       <w:r>
         <w:rPr>
           <w:rFonts w:hint="eastAsia"/>
         </w:rPr>
+        <w:t>dp</w:t>
+      </w:r>
+      <w:r>
+        <w:t>No:1,</w:t>
+      </w:r>
+      <w:r>
+        <w:rPr>
+          <w:rFonts w:hint="eastAsia"/>
+        </w:rPr>
+        <w:t>value:[</w:t>
+      </w:r>
+      <w:proofErr w:type="spellStart"/>
+      <w:r>
+        <w:t>x,y,z</w:t>
+      </w:r>
+      <w:proofErr w:type="spellEnd"/>
+      <w:r>
+        <w:rPr>
+          <w:rFonts w:hint="eastAsia"/>
+        </w:rPr>
+        <w:t>]</w:t>
+      </w:r>
+      <w:r>
+        <w:t>,</w:t>
+      </w:r>
+      <w:proofErr w:type="spellStart"/>
+      <w:r>
+        <w:t>itemStyle</w:t>
+      </w:r>
+      <w:proofErr w:type="spellEnd"/>
+      <w:r>
+        <w:t>:{</w:t>
+      </w:r>
+      <w:proofErr w:type="spellStart"/>
+      <w:r>
+        <w:t>color:’blue</w:t>
+      </w:r>
+      <w:proofErr w:type="spellEnd"/>
+      <w:r>
+        <w:t>’}},</w:t>
+      </w:r>
+    </w:p>
+    <w:p>
+      <w:pPr>
+        <w:pStyle w:val="ab"/>
+        <w:ind w:leftChars="100" w:left="210" w:firstLineChars="0" w:firstLine="0"/>
+      </w:pPr>
+      <w:r>
+        <w:tab/>
+      </w:r>
+      <w:r>
+        <w:tab/>
+      </w:r>
+      <w:r>
+        <w:tab/>
+      </w:r>
+      <w:r>
+        <w:tab/>
+        <w:t>{</w:t>
+      </w:r>
+      <w:r>
+        <w:rPr>
+          <w:rFonts w:hint="eastAsia"/>
+        </w:rPr>
         <w:t xml:space="preserve"> </w:t>
       </w:r>
       <w:r>
@@ -2172,33 +2495,61 @@
         <w:t>dp</w:t>
       </w:r>
       <w:r>
-        <w:t>No:</w:t>
-      </w:r>
-      <w:r>
-        <w:rPr>
-          <w:rFonts w:hint="eastAsia"/>
-        </w:rPr>
-        <w:t>3</w:t>
+        <w:t>No:1,</w:t>
+      </w:r>
+      <w:r>
+        <w:rPr>
+          <w:rFonts w:hint="eastAsia"/>
+        </w:rPr>
+        <w:t>value:[</w:t>
+      </w:r>
+      <w:proofErr w:type="spellStart"/>
+      <w:r>
+        <w:t>x,y,z</w:t>
+      </w:r>
+      <w:proofErr w:type="spellEnd"/>
+      <w:r>
+        <w:rPr>
+          <w:rFonts w:hint="eastAsia"/>
+        </w:rPr>
+        <w:t>]</w:t>
       </w:r>
       <w:r>
         <w:t>,</w:t>
       </w:r>
-      <w:r>
-        <w:rPr>
-          <w:rFonts w:hint="eastAsia"/>
-        </w:rPr>
-        <w:t>distance:100},</w:t>
-      </w:r>
-    </w:p>
-    <w:p>
-      <w:pPr>
-        <w:pStyle w:val="ab"/>
-        <w:ind w:leftChars="871" w:left="1829" w:firstLineChars="0" w:firstLine="271"/>
-      </w:pPr>
-      <w:r>
-        <w:rPr>
-          <w:rFonts w:hint="eastAsia"/>
-        </w:rPr>
+      <w:proofErr w:type="spellStart"/>
+      <w:r>
+        <w:t>itemStyle</w:t>
+      </w:r>
+      <w:proofErr w:type="spellEnd"/>
+      <w:r>
+        <w:t>:{</w:t>
+      </w:r>
+      <w:proofErr w:type="spellStart"/>
+      <w:r>
+        <w:t>color:’blue</w:t>
+      </w:r>
+      <w:proofErr w:type="spellEnd"/>
+      <w:r>
+        <w:t>’}},</w:t>
+      </w:r>
+    </w:p>
+    <w:p>
+      <w:pPr>
+        <w:pStyle w:val="ab"/>
+        <w:ind w:leftChars="100" w:left="210" w:firstLineChars="0" w:firstLine="0"/>
+      </w:pPr>
+      <w:r>
+        <w:tab/>
+      </w:r>
+      <w:r>
+        <w:tab/>
+      </w:r>
+      <w:r>
+        <w:tab/>
+      </w:r>
+      <w:r>
+        <w:tab/>
         <w:t>{</w:t>
       </w:r>
       <w:r>
@@ -2214,115 +2565,190 @@
         <w:t>dp</w:t>
       </w:r>
       <w:r>
-        <w:t>No:</w:t>
-      </w:r>
-      <w:r>
-        <w:rPr>
-          <w:rFonts w:hint="eastAsia"/>
-        </w:rPr>
-        <w:t>12</w:t>
+        <w:t>No:2,</w:t>
+      </w:r>
+      <w:r>
+        <w:rPr>
+          <w:rFonts w:hint="eastAsia"/>
+        </w:rPr>
+        <w:t>value:[</w:t>
+      </w:r>
+      <w:proofErr w:type="spellStart"/>
+      <w:r>
+        <w:t>x,y,z</w:t>
+      </w:r>
+      <w:proofErr w:type="spellEnd"/>
+      <w:r>
+        <w:rPr>
+          <w:rFonts w:hint="eastAsia"/>
+        </w:rPr>
+        <w:t>]</w:t>
       </w:r>
       <w:r>
         <w:t>,</w:t>
       </w:r>
-      <w:r>
-        <w:rPr>
-          <w:rFonts w:hint="eastAsia"/>
-        </w:rPr>
-        <w:t>distance:230},</w:t>
-      </w:r>
-    </w:p>
-    <w:p>
-      <w:pPr>
-        <w:pStyle w:val="ab"/>
-        <w:ind w:leftChars="800" w:left="1680"/>
-      </w:pPr>
-      <w:r>
-        <w:rPr>
-          <w:rFonts w:hint="eastAsia"/>
-        </w:rPr>
-        <w:t>{</w:t>
-      </w:r>
-      <w:r>
-        <w:rPr>
-          <w:rFonts w:hint="eastAsia"/>
+      <w:proofErr w:type="spellStart"/>
+      <w:r>
+        <w:t>itemStyle</w:t>
+      </w:r>
+      <w:proofErr w:type="spellEnd"/>
+      <w:r>
+        <w:t>:{</w:t>
+      </w:r>
+      <w:proofErr w:type="spellStart"/>
+      <w:r>
+        <w:t>color:’red</w:t>
+      </w:r>
+      <w:proofErr w:type="spellEnd"/>
+      <w:r>
+        <w:t>}},</w:t>
+      </w:r>
+    </w:p>
+    <w:p>
+      <w:pPr>
+        <w:pStyle w:val="ab"/>
+        <w:ind w:leftChars="100" w:left="210" w:firstLineChars="0" w:firstLine="0"/>
+      </w:pPr>
+      <w:r>
+        <w:tab/>
+      </w:r>
+      <w:r>
+        <w:tab/>
+      </w:r>
+      <w:r>
+        <w:tab/>
+      </w:r>
+      <w:r>
+        <w:tab/>
+        <w:t>…</w:t>
+      </w:r>
+    </w:p>
+    <w:p>
+      <w:pPr>
+        <w:pStyle w:val="ab"/>
+        <w:ind w:leftChars="800" w:left="1680" w:firstLineChars="0" w:firstLine="0"/>
+        <w:rPr>
+          <w:rFonts w:eastAsiaTheme="minorHAnsi" w:hint="eastAsia"/>
+          <w:b/>
+          <w:bCs/>
+          <w:sz w:val="20"/>
+          <w:szCs w:val="21"/>
+        </w:rPr>
+      </w:pPr>
+      <w:r>
+        <w:rPr>
+          <w:rFonts w:eastAsiaTheme="minorHAnsi" w:hint="eastAsia"/>
+          <w:b/>
+          <w:bCs/>
+          <w:sz w:val="20"/>
+          <w:szCs w:val="21"/>
+        </w:rPr>
+        <w:t>注：</w:t>
+      </w:r>
+      <w:proofErr w:type="spellStart"/>
+      <w:r>
+        <w:rPr>
+          <w:rFonts w:eastAsiaTheme="minorHAnsi" w:hint="eastAsia"/>
+          <w:b/>
+          <w:bCs/>
+          <w:sz w:val="20"/>
+          <w:szCs w:val="21"/>
+        </w:rPr>
+        <w:t>dp</w:t>
+      </w:r>
+      <w:r>
+        <w:rPr>
+          <w:rFonts w:eastAsiaTheme="minorHAnsi"/>
+          <w:b/>
+          <w:bCs/>
+          <w:sz w:val="20"/>
+          <w:szCs w:val="21"/>
+        </w:rPr>
+        <w:t>No</w:t>
+      </w:r>
+      <w:proofErr w:type="spellEnd"/>
+      <w:r>
+        <w:rPr>
+          <w:rFonts w:eastAsiaTheme="minorHAnsi" w:hint="eastAsia"/>
+          <w:b/>
+          <w:bCs/>
+          <w:sz w:val="20"/>
+          <w:szCs w:val="21"/>
+        </w:rPr>
+        <w:t>是里程位置，value是三维坐标，x是轨道方向径坐标（里程位置），y是水平方向横坐标，z是垂直方向纵坐标</w:t>
+      </w:r>
+    </w:p>
+    <w:p>
+      <w:pPr>
+        <w:pStyle w:val="ab"/>
+        <w:ind w:leftChars="100" w:left="210" w:firstLineChars="500" w:firstLine="1050"/>
+      </w:pPr>
+      <w:r>
+        <w:t>]</w:t>
+      </w:r>
+    </w:p>
+    <w:p>
+      <w:pPr>
+        <w:pStyle w:val="ab"/>
+        <w:ind w:leftChars="100" w:left="210" w:firstLineChars="250" w:firstLine="525"/>
+      </w:pPr>
+      <w:r>
+        <w:t>}</w:t>
+      </w:r>
+    </w:p>
+    <w:p>
+      <w:pPr>
+        <w:pStyle w:val="ab"/>
+        <w:ind w:firstLineChars="0" w:firstLine="0"/>
+      </w:pPr>
+      <w:r>
+        <w:rPr>
+          <w:rFonts w:hint="eastAsia"/>
+        </w:rPr>
+        <w:t>}</w:t>
+      </w:r>
+    </w:p>
+    <w:p>
+      <w:pPr>
+        <w:pStyle w:val="ab"/>
+        <w:ind w:firstLineChars="0" w:firstLine="0"/>
+        <w:rPr>
+          <w:b/>
+          <w:bCs/>
+        </w:rPr>
+      </w:pPr>
+      <w:r>
+        <w:rPr>
+          <w:rFonts w:hint="eastAsia"/>
+          <w:b/>
+          <w:bCs/>
+        </w:rPr>
+        <w:t>f</w:t>
+      </w:r>
+      <w:r>
+        <w:rPr>
+          <w:b/>
+          <w:bCs/>
+        </w:rPr>
+        <w:t>ail:</w:t>
+      </w:r>
+      <w:r>
+        <w:rPr>
+          <w:rFonts w:hint="eastAsia"/>
+          <w:b/>
+          <w:bCs/>
         </w:rPr>
         <w:t xml:space="preserve"> </w:t>
       </w:r>
       <w:r>
-        <w:rPr>
-          <w:rFonts w:hint="eastAsia"/>
-        </w:rPr>
-        <w:t>dp</w:t>
-      </w:r>
-      <w:r>
-        <w:t>No:</w:t>
-      </w:r>
-      <w:r>
-        <w:rPr>
-          <w:rFonts w:hint="eastAsia"/>
-        </w:rPr>
-        <w:t>46</w:t>
-      </w:r>
-      <w:r>
-        <w:t>,</w:t>
-      </w:r>
-      <w:r>
-        <w:rPr>
-          <w:rFonts w:hint="eastAsia"/>
-        </w:rPr>
-        <w:t>distance:503},</w:t>
-      </w:r>
-    </w:p>
-    <w:p>
-      <w:pPr>
-        <w:pStyle w:val="ab"/>
-        <w:ind w:leftChars="271" w:left="569" w:firstLineChars="0" w:firstLine="0"/>
-      </w:pPr>
-      <w:r>
-        <w:tab/>
-      </w:r>
-      <w:r>
-        <w:tab/>
-      </w:r>
-      <w:r>
-        <w:tab/>
-      </w:r>
-      <w:r>
-        <w:tab/>
-        <w:t>…</w:t>
-      </w:r>
-    </w:p>
-    <w:p>
-      <w:pPr>
-        <w:pStyle w:val="ab"/>
-        <w:ind w:leftChars="271" w:left="569" w:firstLineChars="500" w:firstLine="1050"/>
-      </w:pPr>
-      <w:r>
-        <w:lastRenderedPageBreak/>
-        <w:t>]</w:t>
-      </w:r>
-    </w:p>
-    <w:p>
-      <w:pPr>
-        <w:pStyle w:val="ab"/>
-        <w:ind w:leftChars="271" w:left="569" w:firstLineChars="250" w:firstLine="525"/>
-      </w:pPr>
-      <w:r>
-        <w:t>}</w:t>
-      </w:r>
-    </w:p>
-    <w:p>
-      <w:pPr>
-        <w:pStyle w:val="ab"/>
-        <w:ind w:left="360" w:firstLineChars="0" w:firstLine="0"/>
-      </w:pPr>
-      <w:r>
-        <w:rPr>
-          <w:rFonts w:hint="eastAsia"/>
-        </w:rPr>
-        <w:t>}</w:t>
-      </w:r>
+        <w:t>null</w:t>
+      </w:r>
+    </w:p>
+    <w:p>
+      <w:pPr>
+        <w:pStyle w:val="ab"/>
+        <w:ind w:firstLineChars="0" w:firstLine="0"/>
+      </w:pPr>
     </w:p>
     <w:p>
       <w:pPr>
@@ -2332,42 +2758,102 @@
           <w:numId w:val="1"/>
         </w:numPr>
         <w:ind w:firstLineChars="0"/>
-      </w:pPr>
-      <w:r>
-        <w:rPr>
-          <w:rFonts w:hint="eastAsia"/>
-        </w:rPr>
-        <w:t>裂缝点数据接口</w:t>
-      </w:r>
-    </w:p>
-    <w:p>
-      <w:pPr>
-        <w:pStyle w:val="ab"/>
-        <w:ind w:left="360" w:firstLineChars="0" w:firstLine="0"/>
-      </w:pPr>
-      <w:r>
-        <w:rPr>
-          <w:rFonts w:hint="eastAsia"/>
-        </w:rPr>
-        <w:t>说明：给距离控件提供裂缝数据</w:t>
-      </w:r>
-    </w:p>
-    <w:p>
-      <w:pPr>
-        <w:pStyle w:val="ab"/>
-        <w:ind w:left="360" w:firstLineChars="0" w:firstLine="0"/>
-      </w:pPr>
-      <w:r>
-        <w:rPr>
-          <w:rFonts w:hint="eastAsia"/>
-        </w:rPr>
-        <w:t>接口参数json：</w:t>
-      </w:r>
-    </w:p>
-    <w:p>
-      <w:pPr>
-        <w:pStyle w:val="ab"/>
-        <w:ind w:left="360" w:firstLineChars="0" w:firstLine="0"/>
+        <w:rPr>
+          <w:b/>
+          <w:bCs/>
+        </w:rPr>
+      </w:pPr>
+      <w:r>
+        <w:rPr>
+          <w:rFonts w:hint="eastAsia"/>
+          <w:b/>
+          <w:bCs/>
+        </w:rPr>
+        <w:t>收敛点数据接口</w:t>
+      </w:r>
+    </w:p>
+    <w:p>
+      <w:pPr>
+        <w:rPr>
+          <w:rFonts w:hint="eastAsia"/>
+          <w:b/>
+          <w:bCs/>
+        </w:rPr>
+      </w:pPr>
+      <w:r>
+        <w:rPr>
+          <w:rFonts w:hint="eastAsia"/>
+          <w:b/>
+          <w:bCs/>
+        </w:rPr>
+        <w:t>接口文件：</w:t>
+      </w:r>
+      <w:r>
+        <w:rPr>
+          <w:rFonts w:hint="eastAsia"/>
+        </w:rPr>
+        <w:t>Cons</w:t>
+      </w:r>
+      <w:r>
+        <w:t xml:space="preserve">trictLocHandler.ashx, </w:t>
+      </w:r>
+      <w:proofErr w:type="spellStart"/>
+      <w:r>
+        <w:rPr>
+          <w:rFonts w:hint="eastAsia"/>
+        </w:rPr>
+        <w:t>Cons</w:t>
+      </w:r>
+      <w:r>
+        <w:t>trictLocHandler.ashx</w:t>
+      </w:r>
+      <w:r>
+        <w:t>.cs</w:t>
+      </w:r>
+      <w:proofErr w:type="spellEnd"/>
+    </w:p>
+    <w:p>
+      <w:pPr>
+        <w:pStyle w:val="ab"/>
+        <w:ind w:firstLineChars="0" w:firstLine="0"/>
+      </w:pPr>
+      <w:r>
+        <w:rPr>
+          <w:rFonts w:hint="eastAsia"/>
+          <w:b/>
+          <w:bCs/>
+        </w:rPr>
+        <w:t>说明：</w:t>
+      </w:r>
+      <w:r>
+        <w:rPr>
+          <w:rFonts w:hint="eastAsia"/>
+        </w:rPr>
+        <w:t>给距离控件提供收敛数据</w:t>
+      </w:r>
+    </w:p>
+    <w:p>
+      <w:pPr>
+        <w:pStyle w:val="ab"/>
+        <w:ind w:firstLineChars="0" w:firstLine="0"/>
+        <w:rPr>
+          <w:b/>
+          <w:bCs/>
+        </w:rPr>
+      </w:pPr>
+      <w:r>
+        <w:rPr>
+          <w:rFonts w:hint="eastAsia"/>
+          <w:b/>
+          <w:bCs/>
+        </w:rPr>
+        <w:t>输入参数：</w:t>
+      </w:r>
+    </w:p>
+    <w:p>
+      <w:pPr>
+        <w:pStyle w:val="ab"/>
+        <w:ind w:firstLineChars="0" w:firstLine="0"/>
       </w:pPr>
       <w:r>
         <w:rPr>
@@ -2379,7 +2865,7 @@
     <w:p>
       <w:pPr>
         <w:pStyle w:val="ab"/>
-        <w:ind w:leftChars="271" w:left="569" w:firstLineChars="0" w:firstLine="0"/>
+        <w:ind w:leftChars="100" w:left="210" w:firstLineChars="0" w:firstLine="0"/>
       </w:pPr>
       <w:r>
         <w:rPr>
@@ -2391,7 +2877,7 @@
     <w:p>
       <w:pPr>
         <w:pStyle w:val="ab"/>
-        <w:ind w:left="360" w:firstLineChars="0" w:firstLine="0"/>
+        <w:ind w:firstLineChars="0" w:firstLine="0"/>
       </w:pPr>
       <w:r>
         <w:t>}</w:t>
@@ -2400,19 +2886,51 @@
     <w:p>
       <w:pPr>
         <w:pStyle w:val="ab"/>
-        <w:ind w:left="360" w:firstLineChars="0" w:firstLine="0"/>
-      </w:pPr>
-      <w:r>
-        <w:rPr>
-          <w:rFonts w:hint="eastAsia"/>
-        </w:rPr>
-        <w:t>返回数据json：</w:t>
-      </w:r>
-    </w:p>
-    <w:p>
-      <w:pPr>
-        <w:pStyle w:val="ab"/>
-        <w:ind w:left="360" w:firstLineChars="0" w:firstLine="0"/>
+        <w:ind w:firstLineChars="0" w:firstLine="0"/>
+        <w:rPr>
+          <w:b/>
+          <w:bCs/>
+        </w:rPr>
+      </w:pPr>
+      <w:r>
+        <w:rPr>
+          <w:rFonts w:hint="eastAsia"/>
+          <w:b/>
+          <w:bCs/>
+        </w:rPr>
+        <w:t>返回数据：</w:t>
+      </w:r>
+    </w:p>
+    <w:p>
+      <w:pPr>
+        <w:pStyle w:val="ab"/>
+        <w:ind w:firstLineChars="0" w:firstLine="0"/>
+        <w:rPr>
+          <w:rFonts w:hint="eastAsia"/>
+          <w:b/>
+          <w:bCs/>
+        </w:rPr>
+      </w:pPr>
+      <w:r>
+        <w:rPr>
+          <w:rFonts w:hint="eastAsia"/>
+          <w:b/>
+          <w:bCs/>
+        </w:rPr>
+        <w:t>success</w:t>
+      </w:r>
+      <w:r>
+        <w:rPr>
+          <w:b/>
+          <w:bCs/>
+        </w:rPr>
+        <w:t>:</w:t>
+      </w:r>
+    </w:p>
+    <w:p>
+      <w:pPr>
+        <w:pStyle w:val="ab"/>
+        <w:ind w:firstLineChars="0" w:firstLine="0"/>
       </w:pPr>
       <w:r>
         <w:rPr>
@@ -2424,7 +2942,7 @@
     <w:p>
       <w:pPr>
         <w:pStyle w:val="ab"/>
-        <w:ind w:leftChars="271" w:left="569" w:firstLineChars="0" w:firstLine="0"/>
+        <w:ind w:leftChars="100" w:left="210" w:firstLineChars="0" w:firstLine="0"/>
       </w:pPr>
       <w:r>
         <w:t>data:{</w:t>
@@ -2433,7 +2951,7 @@
     <w:p>
       <w:pPr>
         <w:pStyle w:val="ab"/>
-        <w:ind w:leftChars="271" w:left="569" w:firstLineChars="0" w:firstLine="0"/>
+        <w:ind w:leftChars="100" w:left="210" w:firstLineChars="0" w:firstLine="0"/>
       </w:pPr>
       <w:r>
         <w:tab/>
@@ -2443,13 +2961,13 @@
         <w:rPr>
           <w:rFonts w:hint="eastAsia"/>
         </w:rPr>
-        <w:t>裂缝点数据的条数</w:t>
-      </w:r>
-    </w:p>
-    <w:p>
-      <w:pPr>
-        <w:pStyle w:val="ab"/>
-        <w:ind w:leftChars="271" w:left="569" w:firstLineChars="0" w:firstLine="0"/>
+        <w:t>收敛点数据的条数</w:t>
+      </w:r>
+    </w:p>
+    <w:p>
+      <w:pPr>
+        <w:pStyle w:val="ab"/>
+        <w:ind w:leftChars="100" w:left="210" w:firstLineChars="0" w:firstLine="0"/>
       </w:pPr>
       <w:r>
         <w:tab/>
@@ -2459,13 +2977,13 @@
         <w:rPr>
           <w:rFonts w:hint="eastAsia"/>
         </w:rPr>
-        <w:t>//具体各个裂缝点的距离数据</w:t>
-      </w:r>
-    </w:p>
-    <w:p>
-      <w:pPr>
-        <w:pStyle w:val="ab"/>
-        <w:ind w:leftChars="271" w:left="569" w:firstLineChars="0" w:firstLine="0"/>
+        <w:t>//具体各个收敛点的距离数据</w:t>
+      </w:r>
+    </w:p>
+    <w:p>
+      <w:pPr>
+        <w:pStyle w:val="ab"/>
+        <w:ind w:leftChars="100" w:left="210" w:firstLineChars="0" w:firstLine="0"/>
       </w:pPr>
       <w:r>
         <w:tab/>
@@ -2519,7 +3037,7 @@
     <w:p>
       <w:pPr>
         <w:pStyle w:val="ab"/>
-        <w:ind w:leftChars="871" w:left="1829" w:firstLineChars="0" w:firstLine="271"/>
+        <w:ind w:leftChars="700" w:left="1470" w:firstLineChars="0" w:firstLine="271"/>
       </w:pPr>
       <w:r>
         <w:rPr>
@@ -2561,7 +3079,7 @@
     <w:p>
       <w:pPr>
         <w:pStyle w:val="ab"/>
-        <w:ind w:leftChars="800" w:left="1680"/>
+        <w:ind w:leftChars="629" w:left="1321"/>
       </w:pPr>
       <w:r>
         <w:rPr>
@@ -2603,7 +3121,7 @@
     <w:p>
       <w:pPr>
         <w:pStyle w:val="ab"/>
-        <w:ind w:leftChars="271" w:left="569" w:firstLineChars="0" w:firstLine="0"/>
+        <w:ind w:leftChars="100" w:left="210" w:firstLineChars="0" w:firstLine="0"/>
       </w:pPr>
       <w:r>
         <w:tab/>
@@ -2622,7 +3140,7 @@
     <w:p>
       <w:pPr>
         <w:pStyle w:val="ab"/>
-        <w:ind w:leftChars="271" w:left="569" w:firstLineChars="500" w:firstLine="1050"/>
+        <w:ind w:leftChars="100" w:left="210" w:firstLineChars="500" w:firstLine="1050"/>
       </w:pPr>
       <w:r>
         <w:t>]</w:t>
@@ -2631,7 +3149,7 @@
     <w:p>
       <w:pPr>
         <w:pStyle w:val="ab"/>
-        <w:ind w:leftChars="271" w:left="569" w:firstLineChars="250" w:firstLine="525"/>
+        <w:ind w:leftChars="100" w:left="210" w:firstLineChars="250" w:firstLine="525"/>
       </w:pPr>
       <w:r>
         <w:t>}</w:t>
@@ -2640,7 +3158,7 @@
     <w:p>
       <w:pPr>
         <w:pStyle w:val="ab"/>
-        <w:ind w:left="360" w:firstLineChars="0" w:firstLine="0"/>
+        <w:ind w:firstLineChars="0" w:firstLine="0"/>
       </w:pPr>
       <w:r>
         <w:rPr>
@@ -2652,7 +3170,43 @@
     <w:p>
       <w:pPr>
         <w:pStyle w:val="ab"/>
-        <w:ind w:left="360" w:firstLineChars="0" w:firstLine="0"/>
+        <w:ind w:firstLineChars="0" w:firstLine="0"/>
+        <w:rPr>
+          <w:b/>
+          <w:bCs/>
+        </w:rPr>
+      </w:pPr>
+      <w:r>
+        <w:rPr>
+          <w:rFonts w:hint="eastAsia"/>
+          <w:b/>
+          <w:bCs/>
+        </w:rPr>
+        <w:t>f</w:t>
+      </w:r>
+      <w:r>
+        <w:rPr>
+          <w:b/>
+          <w:bCs/>
+        </w:rPr>
+        <w:t>ail:</w:t>
+      </w:r>
+      <w:r>
+        <w:rPr>
+          <w:rFonts w:hint="eastAsia"/>
+          <w:b/>
+          <w:bCs/>
+        </w:rPr>
+        <w:t xml:space="preserve"> </w:t>
+      </w:r>
+      <w:r>
+        <w:t>null</w:t>
+      </w:r>
+    </w:p>
+    <w:p>
+      <w:pPr>
+        <w:pStyle w:val="ab"/>
+        <w:ind w:firstLineChars="0" w:firstLine="0"/>
       </w:pPr>
     </w:p>
     <w:p>
@@ -2663,12 +3217,447 @@
           <w:numId w:val="1"/>
         </w:numPr>
         <w:ind w:firstLineChars="0"/>
-      </w:pPr>
-      <w:r>
-        <w:rPr>
-          <w:rFonts w:hint="eastAsia"/>
-        </w:rPr>
-        <w:t>预留</w:t>
+        <w:rPr>
+          <w:b/>
+          <w:bCs/>
+        </w:rPr>
+      </w:pPr>
+      <w:r>
+        <w:rPr>
+          <w:rFonts w:hint="eastAsia"/>
+          <w:b/>
+          <w:bCs/>
+        </w:rPr>
+        <w:t>裂缝点数据接口</w:t>
+      </w:r>
+    </w:p>
+    <w:p>
+      <w:pPr>
+        <w:rPr>
+          <w:rFonts w:hint="eastAsia"/>
+        </w:rPr>
+      </w:pPr>
+      <w:r>
+        <w:rPr>
+          <w:rFonts w:hint="eastAsia"/>
+          <w:b/>
+          <w:bCs/>
+        </w:rPr>
+        <w:t>接口文件：</w:t>
+      </w:r>
+      <w:r>
+        <w:t>Crack</w:t>
+      </w:r>
+      <w:r>
+        <w:t xml:space="preserve">LocHandler.ashx, </w:t>
+      </w:r>
+      <w:proofErr w:type="spellStart"/>
+      <w:r>
+        <w:t>CrackLocHandler.ashx</w:t>
+      </w:r>
+      <w:r>
+        <w:t>.cs</w:t>
+      </w:r>
+      <w:proofErr w:type="spellEnd"/>
+    </w:p>
+    <w:p>
+      <w:pPr>
+        <w:pStyle w:val="ab"/>
+        <w:ind w:firstLineChars="0" w:firstLine="0"/>
+      </w:pPr>
+      <w:r>
+        <w:rPr>
+          <w:rFonts w:hint="eastAsia"/>
+          <w:b/>
+          <w:bCs/>
+        </w:rPr>
+        <w:t>说明：</w:t>
+      </w:r>
+      <w:r>
+        <w:rPr>
+          <w:rFonts w:hint="eastAsia"/>
+        </w:rPr>
+        <w:t>给距离控件提供裂缝数据</w:t>
+      </w:r>
+    </w:p>
+    <w:p>
+      <w:pPr>
+        <w:pStyle w:val="ab"/>
+        <w:ind w:firstLineChars="0" w:firstLine="0"/>
+        <w:rPr>
+          <w:b/>
+          <w:bCs/>
+        </w:rPr>
+      </w:pPr>
+      <w:r>
+        <w:rPr>
+          <w:rFonts w:hint="eastAsia"/>
+          <w:b/>
+          <w:bCs/>
+        </w:rPr>
+        <w:t>输入参数</w:t>
+      </w:r>
+      <w:r>
+        <w:rPr>
+          <w:rFonts w:hint="eastAsia"/>
+          <w:b/>
+          <w:bCs/>
+        </w:rPr>
+        <w:t>：</w:t>
+      </w:r>
+    </w:p>
+    <w:p>
+      <w:pPr>
+        <w:pStyle w:val="ab"/>
+        <w:ind w:firstLineChars="0" w:firstLine="0"/>
+      </w:pPr>
+      <w:r>
+        <w:rPr>
+          <w:rFonts w:hint="eastAsia"/>
+        </w:rPr>
+        <w:t>{</w:t>
+      </w:r>
+    </w:p>
+    <w:p>
+      <w:pPr>
+        <w:pStyle w:val="ab"/>
+        <w:ind w:leftChars="100" w:left="210" w:firstLineChars="0" w:firstLine="0"/>
+      </w:pPr>
+      <w:r>
+        <w:rPr>
+          <w:rFonts w:hint="eastAsia"/>
+        </w:rPr>
+        <w:t>catchId:1</w:t>
+      </w:r>
+    </w:p>
+    <w:p>
+      <w:pPr>
+        <w:pStyle w:val="ab"/>
+        <w:ind w:firstLineChars="0" w:firstLine="0"/>
+      </w:pPr>
+      <w:r>
+        <w:t>}</w:t>
+      </w:r>
+    </w:p>
+    <w:p>
+      <w:pPr>
+        <w:pStyle w:val="ab"/>
+        <w:ind w:firstLineChars="0" w:firstLine="0"/>
+        <w:rPr>
+          <w:b/>
+          <w:bCs/>
+        </w:rPr>
+      </w:pPr>
+      <w:r>
+        <w:rPr>
+          <w:rFonts w:hint="eastAsia"/>
+          <w:b/>
+          <w:bCs/>
+        </w:rPr>
+        <w:t>返回数据：</w:t>
+      </w:r>
+    </w:p>
+    <w:p>
+      <w:pPr>
+        <w:pStyle w:val="ab"/>
+        <w:ind w:firstLineChars="0" w:firstLine="0"/>
+        <w:rPr>
+          <w:rFonts w:hint="eastAsia"/>
+          <w:b/>
+          <w:bCs/>
+        </w:rPr>
+      </w:pPr>
+      <w:r>
+        <w:rPr>
+          <w:rFonts w:hint="eastAsia"/>
+          <w:b/>
+          <w:bCs/>
+        </w:rPr>
+        <w:t>success</w:t>
+      </w:r>
+      <w:r>
+        <w:rPr>
+          <w:b/>
+          <w:bCs/>
+        </w:rPr>
+        <w:t>:</w:t>
+      </w:r>
+    </w:p>
+    <w:p>
+      <w:pPr>
+        <w:pStyle w:val="ab"/>
+        <w:ind w:firstLineChars="0" w:firstLine="0"/>
+      </w:pPr>
+      <w:r>
+        <w:rPr>
+          <w:rFonts w:hint="eastAsia"/>
+        </w:rPr>
+        <w:t>{</w:t>
+      </w:r>
+    </w:p>
+    <w:p>
+      <w:pPr>
+        <w:pStyle w:val="ab"/>
+        <w:ind w:leftChars="100" w:left="210" w:firstLineChars="0" w:firstLine="0"/>
+      </w:pPr>
+      <w:r>
+        <w:lastRenderedPageBreak/>
+        <w:t>data:{</w:t>
+      </w:r>
+    </w:p>
+    <w:p>
+      <w:pPr>
+        <w:pStyle w:val="ab"/>
+        <w:ind w:leftChars="100" w:left="210" w:firstLineChars="0" w:firstLine="0"/>
+      </w:pPr>
+      <w:r>
+        <w:tab/>
+        <w:t>recordsCount:1500,//</w:t>
+      </w:r>
+      <w:r>
+        <w:rPr>
+          <w:rFonts w:hint="eastAsia"/>
+        </w:rPr>
+        <w:t>裂缝点数据的条数</w:t>
+      </w:r>
+    </w:p>
+    <w:p>
+      <w:pPr>
+        <w:pStyle w:val="ab"/>
+        <w:ind w:leftChars="100" w:left="210" w:firstLineChars="0" w:firstLine="0"/>
+      </w:pPr>
+      <w:r>
+        <w:tab/>
+        <w:t>records:[</w:t>
+      </w:r>
+      <w:r>
+        <w:rPr>
+          <w:rFonts w:hint="eastAsia"/>
+        </w:rPr>
+        <w:t>//具体各个裂缝点的距离数据</w:t>
+      </w:r>
+    </w:p>
+    <w:p>
+      <w:pPr>
+        <w:pStyle w:val="ab"/>
+        <w:ind w:leftChars="100" w:left="210" w:firstLineChars="0" w:firstLine="0"/>
+      </w:pPr>
+      <w:r>
+        <w:tab/>
+      </w:r>
+      <w:r>
+        <w:tab/>
+      </w:r>
+      <w:r>
+        <w:tab/>
+      </w:r>
+      <w:r>
+        <w:tab/>
+      </w:r>
+      <w:r>
+        <w:rPr>
+          <w:rFonts w:hint="eastAsia"/>
+        </w:rPr>
+        <w:t>{</w:t>
+      </w:r>
+      <w:r>
+        <w:rPr>
+          <w:rFonts w:hint="eastAsia"/>
+        </w:rPr>
+        <w:t xml:space="preserve"> </w:t>
+      </w:r>
+      <w:r>
+        <w:rPr>
+          <w:rFonts w:hint="eastAsia"/>
+        </w:rPr>
+        <w:t>dp</w:t>
+      </w:r>
+      <w:r>
+        <w:t>No:</w:t>
+      </w:r>
+      <w:r>
+        <w:rPr>
+          <w:rFonts w:hint="eastAsia"/>
+        </w:rPr>
+        <w:t>3</w:t>
+      </w:r>
+      <w:r>
+        <w:t>,</w:t>
+      </w:r>
+      <w:r>
+        <w:rPr>
+          <w:rFonts w:hint="eastAsia"/>
+        </w:rPr>
+        <w:t>distance:100},</w:t>
+      </w:r>
+    </w:p>
+    <w:p>
+      <w:pPr>
+        <w:pStyle w:val="ab"/>
+        <w:ind w:leftChars="700" w:left="1470" w:firstLineChars="0" w:firstLine="271"/>
+      </w:pPr>
+      <w:r>
+        <w:rPr>
+          <w:rFonts w:hint="eastAsia"/>
+        </w:rPr>
+        <w:t>{</w:t>
+      </w:r>
+      <w:r>
+        <w:rPr>
+          <w:rFonts w:hint="eastAsia"/>
+        </w:rPr>
+        <w:t xml:space="preserve"> </w:t>
+      </w:r>
+      <w:r>
+        <w:rPr>
+          <w:rFonts w:hint="eastAsia"/>
+        </w:rPr>
+        <w:t>dp</w:t>
+      </w:r>
+      <w:r>
+        <w:t>No:</w:t>
+      </w:r>
+      <w:r>
+        <w:rPr>
+          <w:rFonts w:hint="eastAsia"/>
+        </w:rPr>
+        <w:t>12</w:t>
+      </w:r>
+      <w:r>
+        <w:t>,</w:t>
+      </w:r>
+      <w:r>
+        <w:rPr>
+          <w:rFonts w:hint="eastAsia"/>
+        </w:rPr>
+        <w:t>distance:230},</w:t>
+      </w:r>
+    </w:p>
+    <w:p>
+      <w:pPr>
+        <w:pStyle w:val="ab"/>
+        <w:ind w:leftChars="629" w:left="1321"/>
+      </w:pPr>
+      <w:r>
+        <w:rPr>
+          <w:rFonts w:hint="eastAsia"/>
+        </w:rPr>
+        <w:t>{</w:t>
+      </w:r>
+      <w:r>
+        <w:rPr>
+          <w:rFonts w:hint="eastAsia"/>
+        </w:rPr>
+        <w:t xml:space="preserve"> </w:t>
+      </w:r>
+      <w:r>
+        <w:rPr>
+          <w:rFonts w:hint="eastAsia"/>
+        </w:rPr>
+        <w:t>dp</w:t>
+      </w:r>
+      <w:r>
+        <w:t>No:</w:t>
+      </w:r>
+      <w:r>
+        <w:rPr>
+          <w:rFonts w:hint="eastAsia"/>
+        </w:rPr>
+        <w:t>46</w:t>
+      </w:r>
+      <w:r>
+        <w:t>,</w:t>
+      </w:r>
+      <w:r>
+        <w:rPr>
+          <w:rFonts w:hint="eastAsia"/>
+        </w:rPr>
+        <w:t>distance:503},</w:t>
+      </w:r>
+    </w:p>
+    <w:p>
+      <w:pPr>
+        <w:pStyle w:val="ab"/>
+        <w:ind w:leftChars="100" w:left="210" w:firstLineChars="0" w:firstLine="0"/>
+      </w:pPr>
+      <w:r>
+        <w:tab/>
+      </w:r>
+      <w:r>
+        <w:tab/>
+      </w:r>
+      <w:r>
+        <w:tab/>
+      </w:r>
+      <w:r>
+        <w:tab/>
+        <w:t>…</w:t>
+      </w:r>
+    </w:p>
+    <w:p>
+      <w:pPr>
+        <w:pStyle w:val="ab"/>
+        <w:ind w:leftChars="100" w:left="210" w:firstLineChars="500" w:firstLine="1050"/>
+      </w:pPr>
+      <w:r>
+        <w:t>]</w:t>
+      </w:r>
+    </w:p>
+    <w:p>
+      <w:pPr>
+        <w:pStyle w:val="ab"/>
+        <w:ind w:leftChars="100" w:left="210" w:firstLineChars="250" w:firstLine="525"/>
+      </w:pPr>
+      <w:r>
+        <w:t>}</w:t>
+      </w:r>
+    </w:p>
+    <w:p>
+      <w:pPr>
+        <w:pStyle w:val="ab"/>
+        <w:ind w:firstLineChars="0" w:firstLine="0"/>
+      </w:pPr>
+      <w:r>
+        <w:rPr>
+          <w:rFonts w:hint="eastAsia"/>
+        </w:rPr>
+        <w:t>}</w:t>
+      </w:r>
+    </w:p>
+    <w:p>
+      <w:pPr>
+        <w:pStyle w:val="ab"/>
+        <w:ind w:firstLineChars="0" w:firstLine="0"/>
+        <w:rPr>
+          <w:b/>
+          <w:bCs/>
+        </w:rPr>
+      </w:pPr>
+      <w:r>
+        <w:rPr>
+          <w:rFonts w:hint="eastAsia"/>
+          <w:b/>
+          <w:bCs/>
+        </w:rPr>
+        <w:t>f</w:t>
+      </w:r>
+      <w:r>
+        <w:rPr>
+          <w:b/>
+          <w:bCs/>
+        </w:rPr>
+        <w:t>ail:</w:t>
+      </w:r>
+      <w:r>
+        <w:rPr>
+          <w:rFonts w:hint="eastAsia"/>
+          <w:b/>
+          <w:bCs/>
+        </w:rPr>
+        <w:t xml:space="preserve"> </w:t>
+      </w:r>
+      <w:r>
+        <w:t>null</w:t>
       </w:r>
     </w:p>
     <w:p/>

</xml_diff>

<commit_message>
new Handler added: DetectData DisplayData
</commit_message>
<xml_diff>
--- a/隧道动态检测系统后台开发文档.docx
+++ b/隧道动态检测系统后台开发文档.docx
@@ -750,10 +750,7 @@
         <w:t>lineId:1</w:t>
       </w:r>
       <w:r>
-        <w:t xml:space="preserve"> </w:t>
-      </w:r>
-      <w:r>
-        <w:t>//</w:t>
+        <w:t xml:space="preserve"> //</w:t>
       </w:r>
       <w:r>
         <w:rPr>
@@ -1098,10 +1095,7 @@
         <w:t>2019-09-22’</w:t>
       </w:r>
       <w:r>
-        <w:t xml:space="preserve"> </w:t>
-      </w:r>
-      <w:r>
-        <w:t>//</w:t>
+        <w:t xml:space="preserve"> //</w:t>
       </w:r>
       <w:r>
         <w:rPr>
@@ -1433,18 +1427,10 @@
       <w:pPr>
         <w:pStyle w:val="ab"/>
         <w:ind w:leftChars="100" w:left="210" w:firstLineChars="0" w:firstLine="0"/>
-        <w:rPr>
-          <w:rFonts w:hint="eastAsia"/>
-        </w:rPr>
-      </w:pPr>
-      <w:r>
-        <w:tab/>
-      </w:r>
-      <w:r>
-        <w:t>date:’2019-09-22’</w:t>
-      </w:r>
-      <w:r>
-        <w:t xml:space="preserve"> //</w:t>
+      </w:pPr>
+      <w:r>
+        <w:tab/>
+        <w:t>date:’2019-09-22’ //</w:t>
       </w:r>
       <w:r>
         <w:rPr>
@@ -1525,100 +1511,71 @@
     </w:p>
     <w:p>
       <w:pPr>
+        <w:ind w:left="840" w:firstLine="420"/>
+      </w:pPr>
+      <w:r>
+        <w:rPr>
+          <w:rFonts w:hint="eastAsia"/>
+        </w:rPr>
+        <w:t>{</w:t>
+      </w:r>
+      <w:r>
+        <w:t>catchId:</w:t>
+      </w:r>
+      <w:r>
+        <w:t>1,deviceId:1,totallength:15000,recordsCount:150000</w:t>
+      </w:r>
+      <w:r>
+        <w:t>}</w:t>
+      </w:r>
+      <w:r>
+        <w:rPr>
+          <w:rFonts w:hint="eastAsia"/>
+        </w:rPr>
+        <w:t>,</w:t>
+      </w:r>
+    </w:p>
+    <w:p>
+      <w:pPr>
+        <w:ind w:left="840" w:firstLine="420"/>
+      </w:pPr>
+      <w:r>
+        <w:rPr>
+          <w:rFonts w:hint="eastAsia"/>
+        </w:rPr>
+        <w:t>{</w:t>
+      </w:r>
+      <w:r>
+        <w:t>catchId:2,deviceId:1,totallength:26000,recordsCount:350000}</w:t>
+      </w:r>
+      <w:r>
+        <w:rPr>
+          <w:rFonts w:hint="eastAsia"/>
+        </w:rPr>
+        <w:t>,</w:t>
+      </w:r>
+    </w:p>
+    <w:p>
+      <w:pPr>
         <w:ind w:left="420" w:firstLine="420"/>
       </w:pPr>
       <w:r>
-        <w:rPr>
-          <w:rFonts w:hint="eastAsia"/>
-        </w:rPr>
-        <w:t>{</w:t>
-      </w:r>
-      <w:r>
-        <w:t>catchId:</w:t>
-      </w:r>
-      <w:r>
-        <w:t>1,deviceId:1,totallength:15000,recordsCount:150000</w:t>
-      </w:r>
-      <w:r>
+        <w:t>]</w:t>
+      </w:r>
+    </w:p>
+    <w:p>
+      <w:r>
+        <w:tab/>
         <w:t>}</w:t>
       </w:r>
-      <w:r>
-        <w:rPr>
-          <w:rFonts w:hint="eastAsia"/>
-        </w:rPr>
-        <w:t>,</w:t>
-      </w:r>
-    </w:p>
-    <w:p>
-      <w:pPr>
-        <w:ind w:left="420" w:firstLine="420"/>
-        <w:rPr>
-          <w:rFonts w:hint="eastAsia"/>
-        </w:rPr>
-      </w:pPr>
-      <w:r>
-        <w:rPr>
-          <w:rFonts w:hint="eastAsia"/>
-        </w:rPr>
-        <w:t>{</w:t>
-      </w:r>
-      <w:r>
-        <w:t>catchId:</w:t>
-      </w:r>
-      <w:r>
-        <w:t>2</w:t>
-      </w:r>
-      <w:r>
-        <w:t>,deviceId:1,totallength:</w:t>
-      </w:r>
-      <w:r>
-        <w:t>26</w:t>
-      </w:r>
-      <w:r>
-        <w:t>000,recordsCount:</w:t>
-      </w:r>
-      <w:r>
-        <w:t>35</w:t>
-      </w:r>
-      <w:r>
-        <w:t>0000}</w:t>
-      </w:r>
-      <w:r>
-        <w:rPr>
-          <w:rFonts w:hint="eastAsia"/>
-        </w:rPr>
-        <w:t>,</w:t>
-      </w:r>
-    </w:p>
-    <w:p>
-      <w:pPr>
-        <w:ind w:left="420" w:firstLine="420"/>
-        <w:rPr>
-          <w:rFonts w:hint="eastAsia"/>
-        </w:rPr>
-      </w:pPr>
-      <w:r>
-        <w:t>]</w:t>
-      </w:r>
-    </w:p>
-    <w:p>
-      <w:pPr>
-        <w:rPr>
-          <w:rFonts w:hint="eastAsia"/>
-        </w:rPr>
-      </w:pPr>
-      <w:r>
-        <w:tab/>
+    </w:p>
+    <w:p>
+      <w:r>
         <w:t>}</w:t>
       </w:r>
     </w:p>
     <w:p>
       <w:r>
-        <w:t>}</w:t>
-      </w:r>
-    </w:p>
-    <w:p>
-      <w:r>
         <w:rPr>
           <w:rFonts w:hint="eastAsia"/>
           <w:b/>
@@ -1637,13 +1594,7 @@
         <w:t>null</w:t>
       </w:r>
     </w:p>
-    <w:p>
-      <w:pPr>
-        <w:rPr>
-          <w:rFonts w:hint="eastAsia"/>
-        </w:rPr>
-      </w:pPr>
-    </w:p>
+    <w:p/>
     <w:p>
       <w:pPr>
         <w:pStyle w:val="ab"/>
@@ -1667,11 +1618,6 @@
       </w:r>
     </w:p>
     <w:p>
-      <w:pPr>
-        <w:rPr>
-          <w:rFonts w:hint="eastAsia"/>
-        </w:rPr>
-      </w:pPr>
       <w:r>
         <w:rPr>
           <w:rFonts w:hint="eastAsia"/>
@@ -1718,13 +1664,25 @@
         <w:rPr>
           <w:rFonts w:hint="eastAsia"/>
         </w:rPr>
-        <w:t>线路</w:t>
-      </w:r>
-      <w:r>
-        <w:rPr>
-          <w:rFonts w:hint="eastAsia"/>
-        </w:rPr>
-        <w:t>号和日期提供采集的数据</w:t>
+        <w:t>数据</w:t>
+      </w:r>
+      <w:r>
+        <w:rPr>
+          <w:rFonts w:hint="eastAsia"/>
+        </w:rPr>
+        <w:t>组</w:t>
+      </w:r>
+      <w:r>
+        <w:rPr>
+          <w:rFonts w:hint="eastAsia"/>
+        </w:rPr>
+        <w:t>编号</w:t>
+      </w:r>
+      <w:r>
+        <w:rPr>
+          <w:rFonts w:hint="eastAsia"/>
+        </w:rPr>
+        <w:t>提供采集的数据</w:t>
       </w:r>
     </w:p>
     <w:p>
@@ -1788,7 +1746,19 @@
         <w:rPr>
           <w:rFonts w:hint="eastAsia"/>
         </w:rPr>
-        <w:t>//采集数据编号</w:t>
+        <w:t>//</w:t>
+      </w:r>
+      <w:r>
+        <w:rPr>
+          <w:rFonts w:hint="eastAsia"/>
+        </w:rPr>
+        <w:t>数据组</w:t>
+      </w:r>
+      <w:r>
+        <w:rPr>
+          <w:rFonts w:hint="eastAsia"/>
+        </w:rPr>
+        <w:t>编号</w:t>
       </w:r>
     </w:p>
     <w:p>
@@ -1819,9 +1789,6 @@
       <w:pPr>
         <w:pStyle w:val="ab"/>
         <w:ind w:leftChars="100" w:left="210" w:firstLineChars="0" w:firstLine="0"/>
-        <w:rPr>
-          <w:rFonts w:hint="eastAsia"/>
-        </w:rPr>
       </w:pPr>
       <w:r>
         <w:t>queryNum:500 //</w:t>
@@ -1830,13 +1797,7 @@
         <w:rPr>
           <w:rFonts w:hint="eastAsia"/>
         </w:rPr>
-        <w:t>待查询数据</w:t>
-      </w:r>
-      <w:r>
-        <w:rPr>
-          <w:rFonts w:hint="eastAsia"/>
-        </w:rPr>
-        <w:t>条数</w:t>
+        <w:t>待查询数据条数</w:t>
       </w:r>
     </w:p>
     <w:p>
@@ -1871,7 +1832,6 @@
         <w:pStyle w:val="ab"/>
         <w:ind w:firstLineChars="0" w:firstLine="0"/>
         <w:rPr>
-          <w:rFonts w:hint="eastAsia"/>
           <w:b/>
           <w:bCs/>
         </w:rPr>
@@ -1908,9 +1868,6 @@
       <w:pPr>
         <w:pStyle w:val="ab"/>
         <w:ind w:leftChars="100" w:left="210" w:firstLineChars="0" w:firstLine="0"/>
-        <w:rPr>
-          <w:rFonts w:hint="eastAsia"/>
-        </w:rPr>
       </w:pPr>
       <w:r>
         <w:t>data:{</w:t>
@@ -2155,11 +2112,6 @@
       </w:r>
     </w:p>
     <w:p>
-      <w:pPr>
-        <w:rPr>
-          <w:rFonts w:hint="eastAsia"/>
-        </w:rPr>
-      </w:pPr>
       <w:r>
         <w:rPr>
           <w:rFonts w:hint="eastAsia"/>
@@ -2185,10 +2137,7 @@
         <w:t>D</w:t>
       </w:r>
       <w:r>
-        <w:t>isplayDataHandler.ashx</w:t>
-      </w:r>
-      <w:r>
-        <w:t>.cs</w:t>
+        <w:t>isplayDataHandler.ashx.cs</w:t>
       </w:r>
       <w:proofErr w:type="spellEnd"/>
     </w:p>
@@ -2223,7 +2172,6 @@
     <w:p>
       <w:pPr>
         <w:rPr>
-          <w:rFonts w:hint="eastAsia"/>
           <w:b/>
           <w:bCs/>
         </w:rPr>
@@ -2292,9 +2240,6 @@
       <w:pPr>
         <w:pStyle w:val="ab"/>
         <w:ind w:leftChars="100" w:left="210" w:firstLineChars="0" w:firstLine="0"/>
-        <w:rPr>
-          <w:rFonts w:hint="eastAsia"/>
-        </w:rPr>
       </w:pPr>
       <w:r>
         <w:t>queryNum:500 //</w:t>
@@ -2338,7 +2283,6 @@
         <w:pStyle w:val="ab"/>
         <w:ind w:firstLineChars="0" w:firstLine="0"/>
         <w:rPr>
-          <w:rFonts w:hint="eastAsia"/>
           <w:b/>
           <w:bCs/>
         </w:rPr>
@@ -2375,9 +2319,6 @@
       <w:pPr>
         <w:pStyle w:val="ab"/>
         <w:ind w:leftChars="100" w:left="210" w:firstLineChars="0" w:firstLine="0"/>
-        <w:rPr>
-          <w:rFonts w:hint="eastAsia"/>
-        </w:rPr>
       </w:pPr>
       <w:r>
         <w:t>data:{</w:t>
@@ -2628,7 +2569,7 @@
         <w:pStyle w:val="ab"/>
         <w:ind w:leftChars="800" w:left="1680" w:firstLineChars="0" w:firstLine="0"/>
         <w:rPr>
-          <w:rFonts w:eastAsiaTheme="minorHAnsi" w:hint="eastAsia"/>
+          <w:rFonts w:eastAsiaTheme="minorHAnsi"/>
           <w:b/>
           <w:bCs/>
           <w:sz w:val="20"/>
@@ -2775,7 +2716,6 @@
     <w:p>
       <w:pPr>
         <w:rPr>
-          <w:rFonts w:hint="eastAsia"/>
           <w:b/>
           <w:bCs/>
         </w:rPr>
@@ -2805,10 +2745,7 @@
         <w:t>Cons</w:t>
       </w:r>
       <w:r>
-        <w:t>trictLocHandler.ashx</w:t>
-      </w:r>
-      <w:r>
-        <w:t>.cs</w:t>
+        <w:t>trictLocHandler.ashx.cs</w:t>
       </w:r>
       <w:proofErr w:type="spellEnd"/>
     </w:p>
@@ -2906,7 +2843,6 @@
         <w:pStyle w:val="ab"/>
         <w:ind w:firstLineChars="0" w:firstLine="0"/>
         <w:rPr>
-          <w:rFonts w:hint="eastAsia"/>
           <w:b/>
           <w:bCs/>
         </w:rPr>
@@ -3232,11 +3168,6 @@
       </w:r>
     </w:p>
     <w:p>
-      <w:pPr>
-        <w:rPr>
-          <w:rFonts w:hint="eastAsia"/>
-        </w:rPr>
-      </w:pPr>
       <w:r>
         <w:rPr>
           <w:rFonts w:hint="eastAsia"/>
@@ -3253,10 +3184,7 @@
       </w:r>
       <w:proofErr w:type="spellStart"/>
       <w:r>
-        <w:t>CrackLocHandler.ashx</w:t>
-      </w:r>
-      <w:r>
-        <w:t>.cs</w:t>
+        <w:t>CrackLocHandler.ashx.cs</w:t>
       </w:r>
       <w:proofErr w:type="spellEnd"/>
     </w:p>
@@ -3362,7 +3290,6 @@
         <w:pStyle w:val="ab"/>
         <w:ind w:firstLineChars="0" w:firstLine="0"/>
         <w:rPr>
-          <w:rFonts w:hint="eastAsia"/>
           <w:b/>
           <w:bCs/>
         </w:rPr>

</xml_diff>

<commit_message>
new handler added: DisplayData ConstrictLoc CrackLoc
</commit_message>
<xml_diff>
--- a/隧道动态检测系统后台开发文档.docx
+++ b/隧道动态检测系统后台开发文档.docx
@@ -326,13 +326,23 @@
           <w:bCs/>
         </w:rPr>
       </w:pPr>
-      <w:r>
-        <w:rPr>
-          <w:rFonts w:hint="eastAsia"/>
-          <w:b/>
-          <w:bCs/>
-        </w:rPr>
-        <w:t>轨交线路接口</w:t>
+      <w:proofErr w:type="gramStart"/>
+      <w:r>
+        <w:rPr>
+          <w:rFonts w:hint="eastAsia"/>
+          <w:b/>
+          <w:bCs/>
+        </w:rPr>
+        <w:t>轨</w:t>
+      </w:r>
+      <w:proofErr w:type="gramEnd"/>
+      <w:r>
+        <w:rPr>
+          <w:rFonts w:hint="eastAsia"/>
+          <w:b/>
+          <w:bCs/>
+        </w:rPr>
+        <w:t>交线路接口</w:t>
       </w:r>
       <w:r>
         <w:rPr>
@@ -430,7 +440,21 @@
         <w:rPr>
           <w:rFonts w:hint="eastAsia"/>
         </w:rPr>
-        <w:t>提供轨交线路的数据</w:t>
+        <w:t>提供</w:t>
+      </w:r>
+      <w:proofErr w:type="gramStart"/>
+      <w:r>
+        <w:rPr>
+          <w:rFonts w:hint="eastAsia"/>
+        </w:rPr>
+        <w:t>轨</w:t>
+      </w:r>
+      <w:proofErr w:type="gramEnd"/>
+      <w:r>
+        <w:rPr>
+          <w:rFonts w:hint="eastAsia"/>
+        </w:rPr>
+        <w:t>交线路的数据</w:t>
       </w:r>
     </w:p>
     <w:p>
@@ -509,18 +533,22 @@
         <w:pStyle w:val="ab"/>
         <w:ind w:leftChars="100" w:left="210" w:firstLineChars="0" w:firstLine="0"/>
       </w:pPr>
+      <w:proofErr w:type="gramStart"/>
       <w:r>
         <w:t>data:{</w:t>
       </w:r>
+      <w:proofErr w:type="gramEnd"/>
     </w:p>
     <w:p>
       <w:pPr>
         <w:pStyle w:val="ab"/>
         <w:ind w:leftChars="200" w:left="420" w:firstLineChars="0" w:firstLine="0"/>
       </w:pPr>
+      <w:proofErr w:type="gramStart"/>
       <w:r>
         <w:t>lines:[</w:t>
       </w:r>
+      <w:proofErr w:type="gramEnd"/>
     </w:p>
     <w:p>
       <w:pPr>
@@ -528,22 +556,40 @@
         <w:ind w:leftChars="500" w:left="1050" w:firstLineChars="0" w:firstLine="271"/>
       </w:pPr>
       <w:r>
-        <w:t>{lineId:1,name:’</w:t>
-      </w:r>
+        <w:t>{lineId:1,name:</w:t>
+      </w:r>
+      <w:proofErr w:type="gramStart"/>
+      <w:r>
+        <w:t>’</w:t>
+      </w:r>
+      <w:proofErr w:type="gramEnd"/>
       <w:r>
         <w:rPr>
           <w:rFonts w:hint="eastAsia"/>
         </w:rPr>
         <w:t>1号线</w:t>
       </w:r>
-      <w:r>
-        <w:t>’},{</w:t>
+      <w:proofErr w:type="gramStart"/>
+      <w:r>
+        <w:t>’</w:t>
+      </w:r>
+      <w:proofErr w:type="gramEnd"/>
+      <w:r>
+        <w:t>},{</w:t>
       </w:r>
       <w:r>
         <w:t xml:space="preserve"> </w:t>
       </w:r>
       <w:r>
-        <w:t>lineId:2,name:’2</w:t>
+        <w:t>lineId:2,name:</w:t>
+      </w:r>
+      <w:proofErr w:type="gramStart"/>
+      <w:r>
+        <w:t>’</w:t>
+      </w:r>
+      <w:proofErr w:type="gramEnd"/>
+      <w:r>
+        <w:t>2</w:t>
       </w:r>
       <w:r>
         <w:rPr>
@@ -551,8 +597,13 @@
         </w:rPr>
         <w:t>号线</w:t>
       </w:r>
-      <w:r>
-        <w:t>’}...</w:t>
+      <w:proofErr w:type="gramStart"/>
+      <w:r>
+        <w:t>’</w:t>
+      </w:r>
+      <w:proofErr w:type="gramEnd"/>
+      <w:r>
+        <w:t>}...</w:t>
       </w:r>
     </w:p>
     <w:p>
@@ -594,6 +645,7 @@
           <w:bCs/>
         </w:rPr>
       </w:pPr>
+      <w:proofErr w:type="gramStart"/>
       <w:r>
         <w:rPr>
           <w:b/>
@@ -601,6 +653,7 @@
         </w:rPr>
         <w:t>fail:</w:t>
       </w:r>
+      <w:proofErr w:type="gramEnd"/>
       <w:r>
         <w:rPr>
           <w:rFonts w:hint="eastAsia"/>
@@ -690,7 +743,35 @@
         <w:rPr>
           <w:rFonts w:hint="eastAsia"/>
         </w:rPr>
-        <w:t>提供所选轨交线路所有有采集数据的</w:t>
+        <w:t>提供</w:t>
+      </w:r>
+      <w:proofErr w:type="gramStart"/>
+      <w:r>
+        <w:rPr>
+          <w:rFonts w:hint="eastAsia"/>
+        </w:rPr>
+        <w:t>所选轨交线路所</w:t>
+      </w:r>
+      <w:proofErr w:type="gramEnd"/>
+      <w:r>
+        <w:rPr>
+          <w:rFonts w:hint="eastAsia"/>
+        </w:rPr>
+        <w:t>有</w:t>
+      </w:r>
+      <w:proofErr w:type="gramStart"/>
+      <w:r>
+        <w:rPr>
+          <w:rFonts w:hint="eastAsia"/>
+        </w:rPr>
+        <w:t>有</w:t>
+      </w:r>
+      <w:proofErr w:type="gramEnd"/>
+      <w:r>
+        <w:rPr>
+          <w:rFonts w:hint="eastAsia"/>
+        </w:rPr>
+        <w:t>采集数据的</w:t>
       </w:r>
       <w:r>
         <w:rPr>
@@ -825,18 +906,22 @@
         <w:pStyle w:val="ab"/>
         <w:ind w:leftChars="100" w:left="210" w:firstLineChars="0" w:firstLine="0"/>
       </w:pPr>
+      <w:proofErr w:type="gramStart"/>
       <w:r>
         <w:t>data:{</w:t>
       </w:r>
+      <w:proofErr w:type="gramEnd"/>
     </w:p>
     <w:p>
       <w:pPr>
         <w:pStyle w:val="ab"/>
         <w:ind w:leftChars="200" w:left="420" w:firstLineChars="0" w:firstLine="0"/>
       </w:pPr>
+      <w:proofErr w:type="gramStart"/>
       <w:r>
         <w:t>dates:[</w:t>
       </w:r>
+      <w:proofErr w:type="gramEnd"/>
     </w:p>
     <w:p>
       <w:pPr>
@@ -912,6 +997,7 @@
           <w:bCs/>
         </w:rPr>
       </w:pPr>
+      <w:proofErr w:type="gramStart"/>
       <w:r>
         <w:rPr>
           <w:rFonts w:hint="eastAsia"/>
@@ -927,6 +1013,7 @@
         </w:rPr>
         <w:t>ail:</w:t>
       </w:r>
+      <w:proofErr w:type="gramEnd"/>
       <w:r>
         <w:rPr>
           <w:rFonts w:hint="eastAsia"/>
@@ -1026,7 +1113,21 @@
         <w:rPr>
           <w:rFonts w:hint="eastAsia"/>
         </w:rPr>
-        <w:t>提供所选轨交线路和日期对应的有采集数据的设备列表</w:t>
+        <w:t>提供所选</w:t>
+      </w:r>
+      <w:proofErr w:type="gramStart"/>
+      <w:r>
+        <w:rPr>
+          <w:rFonts w:hint="eastAsia"/>
+        </w:rPr>
+        <w:t>轨</w:t>
+      </w:r>
+      <w:proofErr w:type="gramEnd"/>
+      <w:r>
+        <w:rPr>
+          <w:rFonts w:hint="eastAsia"/>
+        </w:rPr>
+        <w:t>交线路和日期对应的有采集数据的设备列表</w:t>
       </w:r>
     </w:p>
     <w:p>
@@ -1092,8 +1193,13 @@
         <w:t xml:space="preserve"> </w:t>
       </w:r>
       <w:r>
-        <w:t>2019-09-22’</w:t>
-      </w:r>
+        <w:t>2019-09-22</w:t>
+      </w:r>
+      <w:proofErr w:type="gramStart"/>
+      <w:r>
+        <w:t>’</w:t>
+      </w:r>
+      <w:proofErr w:type="gramEnd"/>
       <w:r>
         <w:t xml:space="preserve"> //</w:t>
       </w:r>
@@ -1166,21 +1272,25 @@
         <w:pStyle w:val="ab"/>
         <w:ind w:leftChars="100" w:left="210" w:firstLineChars="0" w:firstLine="0"/>
       </w:pPr>
+      <w:proofErr w:type="gramStart"/>
       <w:r>
         <w:rPr>
           <w:rFonts w:hint="eastAsia"/>
         </w:rPr>
         <w:t>data:{</w:t>
       </w:r>
+      <w:proofErr w:type="gramEnd"/>
     </w:p>
     <w:p>
       <w:pPr>
         <w:pStyle w:val="ab"/>
         <w:ind w:leftChars="200" w:left="420" w:firstLineChars="0" w:firstLine="0"/>
       </w:pPr>
+      <w:proofErr w:type="gramStart"/>
       <w:r>
         <w:t>devices:[</w:t>
       </w:r>
+      <w:proofErr w:type="gramEnd"/>
     </w:p>
     <w:p>
       <w:pPr>
@@ -1198,25 +1308,45 @@
         <w:t>device</w:t>
       </w:r>
       <w:r>
-        <w:t>Id:1,name:’</w:t>
-      </w:r>
+        <w:t>Id:1,name:</w:t>
+      </w:r>
+      <w:proofErr w:type="gramStart"/>
+      <w:r>
+        <w:t>’</w:t>
+      </w:r>
+      <w:proofErr w:type="gramEnd"/>
       <w:r>
         <w:rPr>
           <w:rFonts w:hint="eastAsia"/>
         </w:rPr>
         <w:t>设备1</w:t>
       </w:r>
-      <w:r>
-        <w:t>’},{id:2,name:’</w:t>
-      </w:r>
+      <w:proofErr w:type="gramStart"/>
+      <w:r>
+        <w:t>’</w:t>
+      </w:r>
+      <w:proofErr w:type="gramEnd"/>
+      <w:r>
+        <w:t>},{id:2,name:</w:t>
+      </w:r>
+      <w:proofErr w:type="gramStart"/>
+      <w:r>
+        <w:t>’</w:t>
+      </w:r>
+      <w:proofErr w:type="gramEnd"/>
       <w:r>
         <w:rPr>
           <w:rFonts w:hint="eastAsia"/>
         </w:rPr>
         <w:t>设备2</w:t>
       </w:r>
-      <w:r>
-        <w:t>’}...</w:t>
+      <w:proofErr w:type="gramStart"/>
+      <w:r>
+        <w:t>’</w:t>
+      </w:r>
+      <w:proofErr w:type="gramEnd"/>
+      <w:r>
+        <w:t>}...</w:t>
       </w:r>
     </w:p>
     <w:p>
@@ -1265,6 +1395,7 @@
           <w:bCs/>
         </w:rPr>
       </w:pPr>
+      <w:proofErr w:type="gramStart"/>
       <w:r>
         <w:rPr>
           <w:rFonts w:hint="eastAsia"/>
@@ -1280,6 +1411,7 @@
         </w:rPr>
         <w:t>ail:</w:t>
       </w:r>
+      <w:proofErr w:type="gramEnd"/>
       <w:r>
         <w:rPr>
           <w:rFonts w:hint="eastAsia"/>
@@ -1430,7 +1562,15 @@
       </w:pPr>
       <w:r>
         <w:tab/>
-        <w:t>date:’2019-09-22’ //</w:t>
+        <w:t>date:’2019-09-22</w:t>
+      </w:r>
+      <w:proofErr w:type="gramStart"/>
+      <w:r>
+        <w:t>’</w:t>
+      </w:r>
+      <w:proofErr w:type="gramEnd"/>
+      <w:r>
+        <w:t xml:space="preserve"> //</w:t>
       </w:r>
       <w:r>
         <w:rPr>
@@ -1497,17 +1637,25 @@
     <w:p>
       <w:r>
         <w:tab/>
+      </w:r>
+      <w:proofErr w:type="gramStart"/>
+      <w:r>
         <w:t>data:{</w:t>
       </w:r>
-    </w:p>
-    <w:p>
-      <w:r>
-        <w:tab/>
-      </w:r>
-      <w:r>
-        <w:tab/>
+      <w:proofErr w:type="gramEnd"/>
+    </w:p>
+    <w:p>
+      <w:r>
+        <w:tab/>
+      </w:r>
+      <w:r>
+        <w:tab/>
+      </w:r>
+      <w:proofErr w:type="gramStart"/>
+      <w:r>
         <w:t>records:[</w:t>
       </w:r>
+      <w:proofErr w:type="gramEnd"/>
     </w:p>
     <w:p>
       <w:pPr>
@@ -1522,8 +1670,13 @@
       <w:r>
         <w:t>catchId:</w:t>
       </w:r>
-      <w:r>
-        <w:t>1,deviceId:1,totallength:15000,recordsCount:150000</w:t>
+      <w:proofErr w:type="gramStart"/>
+      <w:r>
+        <w:t>1,deviceId</w:t>
+      </w:r>
+      <w:proofErr w:type="gramEnd"/>
+      <w:r>
+        <w:t>:1,totallength:15000,recordsCount:150000</w:t>
       </w:r>
       <w:r>
         <w:t>}</w:t>
@@ -1546,7 +1699,15 @@
         <w:t>{</w:t>
       </w:r>
       <w:r>
-        <w:t>catchId:2,deviceId:1,totallength:26000,recordsCount:350000}</w:t>
+        <w:t>catchId:</w:t>
+      </w:r>
+      <w:proofErr w:type="gramStart"/>
+      <w:r>
+        <w:t>2,deviceId</w:t>
+      </w:r>
+      <w:proofErr w:type="gramEnd"/>
+      <w:r>
+        <w:t>:1,totallength:26000,recordsCount:350000}</w:t>
       </w:r>
       <w:r>
         <w:rPr>
@@ -1575,6 +1736,7 @@
       </w:r>
     </w:p>
     <w:p>
+      <w:proofErr w:type="gramStart"/>
       <w:r>
         <w:rPr>
           <w:rFonts w:hint="eastAsia"/>
@@ -1588,7 +1750,15 @@
           <w:b/>
           <w:bCs/>
         </w:rPr>
-        <w:t xml:space="preserve">ail: </w:t>
+        <w:t>ail:</w:t>
+      </w:r>
+      <w:proofErr w:type="gramEnd"/>
+      <w:r>
+        <w:rPr>
+          <w:b/>
+          <w:bCs/>
+        </w:rPr>
+        <w:t xml:space="preserve"> </w:t>
       </w:r>
       <w:r>
         <w:t>null</w:t>
@@ -1799,6 +1969,21 @@
         </w:rPr>
         <w:t>待查询数据条数</w:t>
       </w:r>
+      <w:r>
+        <w:rPr>
+          <w:rFonts w:hint="eastAsia"/>
+        </w:rPr>
+        <w:t>（为保证运行性能，建议单次查询不超过1</w:t>
+      </w:r>
+      <w:r>
+        <w:t>000</w:t>
+      </w:r>
+      <w:r>
+        <w:rPr>
+          <w:rFonts w:hint="eastAsia"/>
+        </w:rPr>
+        <w:t>条）</w:t>
+      </w:r>
     </w:p>
     <w:p>
       <w:pPr>
@@ -1869,9 +2054,11 @@
         <w:pStyle w:val="ab"/>
         <w:ind w:leftChars="100" w:left="210" w:firstLineChars="0" w:firstLine="0"/>
       </w:pPr>
+      <w:proofErr w:type="gramStart"/>
       <w:r>
         <w:t>data:{</w:t>
       </w:r>
+      <w:proofErr w:type="gramEnd"/>
     </w:p>
     <w:p>
       <w:pPr>
@@ -1880,6 +2067,9 @@
       </w:pPr>
       <w:r>
         <w:tab/>
+      </w:r>
+      <w:proofErr w:type="gramStart"/>
+      <w:r>
         <w:t>record</w:t>
       </w:r>
       <w:r>
@@ -1888,6 +2078,7 @@
       <w:r>
         <w:t>:[</w:t>
       </w:r>
+      <w:proofErr w:type="gramEnd"/>
     </w:p>
     <w:p>
       <w:pPr>
@@ -1979,7 +2170,15 @@
       </w:pPr>
       <w:r>
         <w:tab/>
-        <w:t>{id:3,distance:300,</w:t>
+        <w:t>{id:</w:t>
+      </w:r>
+      <w:proofErr w:type="gramStart"/>
+      <w:r>
+        <w:t>3,distance</w:t>
+      </w:r>
+      <w:proofErr w:type="gramEnd"/>
+      <w:r>
+        <w:t>:300,</w:t>
       </w:r>
       <w:r>
         <w:rPr>
@@ -2056,6 +2255,7 @@
           <w:bCs/>
         </w:rPr>
       </w:pPr>
+      <w:proofErr w:type="gramStart"/>
       <w:r>
         <w:rPr>
           <w:rFonts w:hint="eastAsia"/>
@@ -2071,6 +2271,7 @@
         </w:rPr>
         <w:t>ail:</w:t>
       </w:r>
+      <w:proofErr w:type="gramEnd"/>
       <w:r>
         <w:rPr>
           <w:rFonts w:hint="eastAsia"/>
@@ -2154,8 +2355,16 @@
         <w:rPr>
           <w:rFonts w:hint="eastAsia"/>
         </w:rPr>
-        <w:t>通过给定的采集数据编号提供整条隧道的采集数据，二维坐标系x横轴z纵轴，三维坐标系x横轴z纵轴y距离，正常点蓝色显示，病害点红色显示。(或者通过给定的距离或者距离编号提供相应的采集数据)。由于数据数量较多，在后台时就就</w:t>
-      </w:r>
+        <w:t>通过给定的采集数据编号提供整条隧道的采集数据，二维坐标系x横轴z纵轴，三维坐标系x横轴z纵轴y距离，正常点蓝色显示，病害点红色显示。(或者通过给定的距离或者距离编号提供相应的采集数据)。由于数据数量较多，在后台时就</w:t>
+      </w:r>
+      <w:proofErr w:type="gramStart"/>
+      <w:r>
+        <w:rPr>
+          <w:rFonts w:hint="eastAsia"/>
+        </w:rPr>
+        <w:t>就</w:t>
+      </w:r>
+      <w:proofErr w:type="gramEnd"/>
       <w:r>
         <w:rPr>
           <w:rFonts w:hint="eastAsia"/>
@@ -2250,6 +2459,21 @@
         </w:rPr>
         <w:t>待查询数据条数</w:t>
       </w:r>
+      <w:r>
+        <w:rPr>
+          <w:rFonts w:hint="eastAsia"/>
+        </w:rPr>
+        <w:t>（为保证运行性能，建议单次查询不超过1</w:t>
+      </w:r>
+      <w:r>
+        <w:t>000</w:t>
+      </w:r>
+      <w:r>
+        <w:rPr>
+          <w:rFonts w:hint="eastAsia"/>
+        </w:rPr>
+        <w:t>条）</w:t>
+      </w:r>
     </w:p>
     <w:p>
       <w:pPr>
@@ -2320,9 +2544,11 @@
         <w:pStyle w:val="ab"/>
         <w:ind w:leftChars="100" w:left="210" w:firstLineChars="0" w:firstLine="0"/>
       </w:pPr>
+      <w:proofErr w:type="gramStart"/>
       <w:r>
         <w:t>data:{</w:t>
       </w:r>
+      <w:proofErr w:type="gramEnd"/>
     </w:p>
     <w:p>
       <w:pPr>
@@ -2366,7 +2592,95 @@
         <w:t>dp</w:t>
       </w:r>
       <w:r>
-        <w:t>No:1,</w:t>
+        <w:t>No:</w:t>
+      </w:r>
+      <w:proofErr w:type="gramStart"/>
+      <w:r>
+        <w:t>1,</w:t>
+      </w:r>
+      <w:r>
+        <w:rPr>
+          <w:rFonts w:hint="eastAsia"/>
+        </w:rPr>
+        <w:t>value</w:t>
+      </w:r>
+      <w:proofErr w:type="gramEnd"/>
+      <w:r>
+        <w:rPr>
+          <w:rFonts w:hint="eastAsia"/>
+        </w:rPr>
+        <w:t>:[</w:t>
+      </w:r>
+      <w:proofErr w:type="spellStart"/>
+      <w:r>
+        <w:t>x,y,z</w:t>
+      </w:r>
+      <w:proofErr w:type="spellEnd"/>
+      <w:r>
+        <w:rPr>
+          <w:rFonts w:hint="eastAsia"/>
+        </w:rPr>
+        <w:t>]</w:t>
+      </w:r>
+      <w:r>
+        <w:t>,</w:t>
+      </w:r>
+      <w:proofErr w:type="spellStart"/>
+      <w:r>
+        <w:t>itemStyle</w:t>
+      </w:r>
+      <w:proofErr w:type="spellEnd"/>
+      <w:r>
+        <w:t>:{</w:t>
+      </w:r>
+      <w:proofErr w:type="spellStart"/>
+      <w:r>
+        <w:t>color:’blue</w:t>
+      </w:r>
+      <w:proofErr w:type="spellEnd"/>
+      <w:r>
+        <w:t>’}},</w:t>
+      </w:r>
+    </w:p>
+    <w:p>
+      <w:pPr>
+        <w:pStyle w:val="ab"/>
+        <w:ind w:leftChars="100" w:left="210" w:firstLineChars="0" w:firstLine="0"/>
+      </w:pPr>
+      <w:r>
+        <w:tab/>
+      </w:r>
+      <w:r>
+        <w:tab/>
+      </w:r>
+      <w:r>
+        <w:tab/>
+      </w:r>
+      <w:r>
+        <w:tab/>
+      </w:r>
+      <w:proofErr w:type="gramStart"/>
+      <w:r>
+        <w:t>{</w:t>
+      </w:r>
+      <w:r>
+        <w:rPr>
+          <w:rFonts w:hint="eastAsia"/>
+        </w:rPr>
+        <w:t xml:space="preserve"> </w:t>
+      </w:r>
+      <w:r>
+        <w:rPr>
+          <w:rFonts w:hint="eastAsia"/>
+        </w:rPr>
+        <w:t>dp</w:t>
+      </w:r>
+      <w:r>
+        <w:t>No</w:t>
+      </w:r>
+      <w:proofErr w:type="gramEnd"/>
+      <w:r>
+        <w:t>:1,</w:t>
       </w:r>
       <w:r>
         <w:rPr>
@@ -2421,6 +2735,9 @@
       </w:r>
       <w:r>
         <w:tab/>
+      </w:r>
+      <w:proofErr w:type="gramStart"/>
+      <w:r>
         <w:t>{</w:t>
       </w:r>
       <w:r>
@@ -2436,77 +2753,11 @@
         <w:t>dp</w:t>
       </w:r>
       <w:r>
-        <w:t>No:1,</w:t>
-      </w:r>
-      <w:r>
-        <w:rPr>
-          <w:rFonts w:hint="eastAsia"/>
-        </w:rPr>
-        <w:t>value:[</w:t>
-      </w:r>
-      <w:proofErr w:type="spellStart"/>
-      <w:r>
-        <w:t>x,y,z</w:t>
-      </w:r>
-      <w:proofErr w:type="spellEnd"/>
-      <w:r>
-        <w:rPr>
-          <w:rFonts w:hint="eastAsia"/>
-        </w:rPr>
-        <w:t>]</w:t>
-      </w:r>
-      <w:r>
-        <w:t>,</w:t>
-      </w:r>
-      <w:proofErr w:type="spellStart"/>
-      <w:r>
-        <w:t>itemStyle</w:t>
-      </w:r>
-      <w:proofErr w:type="spellEnd"/>
-      <w:r>
-        <w:t>:{</w:t>
-      </w:r>
-      <w:proofErr w:type="spellStart"/>
-      <w:r>
-        <w:t>color:’blue</w:t>
-      </w:r>
-      <w:proofErr w:type="spellEnd"/>
-      <w:r>
-        <w:t>’}},</w:t>
-      </w:r>
-    </w:p>
-    <w:p>
-      <w:pPr>
-        <w:pStyle w:val="ab"/>
-        <w:ind w:leftChars="100" w:left="210" w:firstLineChars="0" w:firstLine="0"/>
-      </w:pPr>
-      <w:r>
-        <w:tab/>
-      </w:r>
-      <w:r>
-        <w:tab/>
-      </w:r>
-      <w:r>
-        <w:tab/>
-      </w:r>
-      <w:r>
-        <w:tab/>
-        <w:t>{</w:t>
-      </w:r>
-      <w:r>
-        <w:rPr>
-          <w:rFonts w:hint="eastAsia"/>
-        </w:rPr>
-        <w:t xml:space="preserve"> </w:t>
-      </w:r>
-      <w:r>
-        <w:rPr>
-          <w:rFonts w:hint="eastAsia"/>
-        </w:rPr>
-        <w:t>dp</w:t>
-      </w:r>
-      <w:r>
-        <w:t>No:2,</w:t>
+        <w:t>No</w:t>
+      </w:r>
+      <w:proofErr w:type="gramEnd"/>
+      <w:r>
+        <w:t>:2,</w:t>
       </w:r>
       <w:r>
         <w:rPr>
@@ -2616,7 +2867,29 @@
           <w:sz w:val="20"/>
           <w:szCs w:val="21"/>
         </w:rPr>
-        <w:t>是里程位置，value是三维坐标，x是轨道方向径坐标（里程位置），y是水平方向横坐标，z是垂直方向纵坐标</w:t>
+        <w:t>是里程位置，value是三维坐标，x是轨道方向</w:t>
+      </w:r>
+      <w:proofErr w:type="gramStart"/>
+      <w:r>
+        <w:rPr>
+          <w:rFonts w:eastAsiaTheme="minorHAnsi" w:hint="eastAsia"/>
+          <w:b/>
+          <w:bCs/>
+          <w:sz w:val="20"/>
+          <w:szCs w:val="21"/>
+        </w:rPr>
+        <w:t>径</w:t>
+      </w:r>
+      <w:proofErr w:type="gramEnd"/>
+      <w:r>
+        <w:rPr>
+          <w:rFonts w:eastAsiaTheme="minorHAnsi" w:hint="eastAsia"/>
+          <w:b/>
+          <w:bCs/>
+          <w:sz w:val="20"/>
+          <w:szCs w:val="21"/>
+        </w:rPr>
+        <w:t>坐标（里程位置），y是水平方向横坐标，z是垂直方向纵坐标</w:t>
       </w:r>
     </w:p>
     <w:p>
@@ -2658,6 +2931,7 @@
           <w:bCs/>
         </w:rPr>
       </w:pPr>
+      <w:proofErr w:type="gramStart"/>
       <w:r>
         <w:rPr>
           <w:rFonts w:hint="eastAsia"/>
@@ -2673,6 +2947,7 @@
         </w:rPr>
         <w:t>ail:</w:t>
       </w:r>
+      <w:proofErr w:type="gramEnd"/>
       <w:r>
         <w:rPr>
           <w:rFonts w:hint="eastAsia"/>
@@ -2710,7 +2985,25 @@
           <w:b/>
           <w:bCs/>
         </w:rPr>
-        <w:t>收敛点数据接口</w:t>
+        <w:t>收敛</w:t>
+      </w:r>
+      <w:proofErr w:type="gramStart"/>
+      <w:r>
+        <w:rPr>
+          <w:rFonts w:hint="eastAsia"/>
+          <w:b/>
+          <w:bCs/>
+        </w:rPr>
+        <w:t>点数据</w:t>
+      </w:r>
+      <w:proofErr w:type="gramEnd"/>
+      <w:r>
+        <w:rPr>
+          <w:rFonts w:hint="eastAsia"/>
+          <w:b/>
+          <w:bCs/>
+        </w:rPr>
+        <w:t>接口</w:t>
       </w:r>
     </w:p>
     <w:p>
@@ -2762,11 +3055,19 @@
         </w:rPr>
         <w:t>说明：</w:t>
       </w:r>
-      <w:r>
-        <w:rPr>
-          <w:rFonts w:hint="eastAsia"/>
-        </w:rPr>
-        <w:t>给距离控件提供收敛数据</w:t>
+      <w:proofErr w:type="gramStart"/>
+      <w:r>
+        <w:rPr>
+          <w:rFonts w:hint="eastAsia"/>
+        </w:rPr>
+        <w:t>给距离</w:t>
+      </w:r>
+      <w:proofErr w:type="gramEnd"/>
+      <w:r>
+        <w:rPr>
+          <w:rFonts w:hint="eastAsia"/>
+        </w:rPr>
+        <w:t>控件提供收敛数据</w:t>
       </w:r>
     </w:p>
     <w:p>
@@ -2814,6 +3115,54 @@
     <w:p>
       <w:pPr>
         <w:pStyle w:val="ab"/>
+        <w:ind w:leftChars="100" w:left="210" w:firstLineChars="0" w:firstLine="0"/>
+      </w:pPr>
+      <w:r>
+        <w:rPr>
+          <w:rFonts w:hint="eastAsia"/>
+        </w:rPr>
+        <w:t>query</w:t>
+      </w:r>
+      <w:r>
+        <w:t>Start:0, //</w:t>
+      </w:r>
+      <w:r>
+        <w:rPr>
+          <w:rFonts w:hint="eastAsia"/>
+        </w:rPr>
+        <w:t>待查询数据起始行</w:t>
+      </w:r>
+    </w:p>
+    <w:p>
+      <w:pPr>
+        <w:pStyle w:val="ab"/>
+        <w:ind w:leftChars="100" w:left="210" w:firstLineChars="0" w:firstLine="0"/>
+        <w:rPr>
+          <w:rFonts w:hint="eastAsia"/>
+        </w:rPr>
+      </w:pPr>
+      <w:r>
+        <w:t>queryNum:500 //</w:t>
+      </w:r>
+      <w:r>
+        <w:rPr>
+          <w:rFonts w:hint="eastAsia"/>
+        </w:rPr>
+        <w:t>待查询数据条数（为保证运行性能，建议单次查询不超过1</w:t>
+      </w:r>
+      <w:r>
+        <w:t>000</w:t>
+      </w:r>
+      <w:r>
+        <w:rPr>
+          <w:rFonts w:hint="eastAsia"/>
+        </w:rPr>
+        <w:t>条）</w:t>
+      </w:r>
+    </w:p>
+    <w:p>
+      <w:pPr>
+        <w:pStyle w:val="ab"/>
         <w:ind w:firstLineChars="0" w:firstLine="0"/>
       </w:pPr>
       <w:r>
@@ -2880,9 +3229,11 @@
         <w:pStyle w:val="ab"/>
         <w:ind w:leftChars="100" w:left="210" w:firstLineChars="0" w:firstLine="0"/>
       </w:pPr>
+      <w:proofErr w:type="gramStart"/>
       <w:r>
         <w:t>data:{</w:t>
       </w:r>
+      <w:proofErr w:type="gramEnd"/>
     </w:p>
     <w:p>
       <w:pPr>
@@ -2891,30 +3242,51 @@
       </w:pPr>
       <w:r>
         <w:tab/>
-        <w:t>recordsCount:1500,//</w:t>
-      </w:r>
-      <w:r>
-        <w:rPr>
-          <w:rFonts w:hint="eastAsia"/>
-        </w:rPr>
-        <w:t>收敛点数据的条数</w:t>
+        <w:t>recordsCount:</w:t>
+      </w:r>
+      <w:r>
+        <w:t>5</w:t>
+      </w:r>
+      <w:r>
+        <w:t>0,//</w:t>
+      </w:r>
+      <w:r>
+        <w:rPr>
+          <w:rFonts w:hint="eastAsia"/>
+        </w:rPr>
+        <w:t>收敛</w:t>
+      </w:r>
+      <w:proofErr w:type="gramStart"/>
+      <w:r>
+        <w:rPr>
+          <w:rFonts w:hint="eastAsia"/>
+        </w:rPr>
+        <w:t>点数据</w:t>
+      </w:r>
+      <w:proofErr w:type="gramEnd"/>
+      <w:r>
+        <w:rPr>
+          <w:rFonts w:hint="eastAsia"/>
+        </w:rPr>
+        <w:t>的条数</w:t>
       </w:r>
     </w:p>
     <w:p>
       <w:pPr>
         <w:pStyle w:val="ab"/>
         <w:ind w:leftChars="100" w:left="210" w:firstLineChars="0" w:firstLine="0"/>
-      </w:pPr>
-      <w:r>
-        <w:tab/>
+        <w:rPr>
+          <w:rFonts w:hint="eastAsia"/>
+        </w:rPr>
+      </w:pPr>
+      <w:r>
+        <w:tab/>
+      </w:r>
+      <w:proofErr w:type="gramStart"/>
+      <w:r>
         <w:t>records:[</w:t>
       </w:r>
-      <w:r>
-        <w:rPr>
-          <w:rFonts w:hint="eastAsia"/>
-        </w:rPr>
-        <w:t>//具体各个收敛点的距离数据</w:t>
-      </w:r>
+      <w:proofErr w:type="gramEnd"/>
     </w:p>
     <w:p>
       <w:pPr>
@@ -2925,14 +3297,21 @@
         <w:tab/>
       </w:r>
       <w:r>
-        <w:tab/>
-      </w:r>
-      <w:r>
-        <w:tab/>
-      </w:r>
-      <w:r>
-        <w:tab/>
-      </w:r>
+        <w:t xml:space="preserve">     </w:t>
+      </w:r>
+      <w:r>
+        <w:tab/>
+      </w:r>
+      <w:r>
+        <w:tab/>
+      </w:r>
+      <w:r>
+        <w:t xml:space="preserve"> </w:t>
+      </w:r>
+      <w:r>
+        <w:t xml:space="preserve"> </w:t>
+      </w:r>
+      <w:proofErr w:type="gramStart"/>
       <w:r>
         <w:rPr>
           <w:rFonts w:hint="eastAsia"/>
@@ -2952,7 +3331,11 @@
         <w:t>dp</w:t>
       </w:r>
       <w:r>
-        <w:t>No:</w:t>
+        <w:t>No</w:t>
+      </w:r>
+      <w:proofErr w:type="gramEnd"/>
+      <w:r>
+        <w:t>:</w:t>
       </w:r>
       <w:r>
         <w:rPr>
@@ -2973,8 +3356,9 @@
     <w:p>
       <w:pPr>
         <w:pStyle w:val="ab"/>
-        <w:ind w:leftChars="700" w:left="1470" w:firstLineChars="0" w:firstLine="271"/>
-      </w:pPr>
+        <w:ind w:leftChars="700" w:left="1470"/>
+      </w:pPr>
+      <w:proofErr w:type="gramStart"/>
       <w:r>
         <w:rPr>
           <w:rFonts w:hint="eastAsia"/>
@@ -2994,7 +3378,11 @@
         <w:t>dp</w:t>
       </w:r>
       <w:r>
-        <w:t>No:</w:t>
+        <w:t>No</w:t>
+      </w:r>
+      <w:proofErr w:type="gramEnd"/>
+      <w:r>
+        <w:t>:</w:t>
       </w:r>
       <w:r>
         <w:rPr>
@@ -3015,8 +3403,9 @@
     <w:p>
       <w:pPr>
         <w:pStyle w:val="ab"/>
-        <w:ind w:leftChars="629" w:left="1321"/>
-      </w:pPr>
+        <w:ind w:leftChars="700" w:left="1470"/>
+      </w:pPr>
+      <w:proofErr w:type="gramStart"/>
       <w:r>
         <w:rPr>
           <w:rFonts w:hint="eastAsia"/>
@@ -3036,7 +3425,11 @@
         <w:t>dp</w:t>
       </w:r>
       <w:r>
-        <w:t>No:</w:t>
+        <w:t>No</w:t>
+      </w:r>
+      <w:proofErr w:type="gramEnd"/>
+      <w:r>
+        <w:t>:</w:t>
       </w:r>
       <w:r>
         <w:rPr>
@@ -3069,14 +3462,44 @@
         <w:tab/>
       </w:r>
       <w:r>
-        <w:tab/>
-        <w:t>…</w:t>
-      </w:r>
-    </w:p>
-    <w:p>
-      <w:pPr>
-        <w:pStyle w:val="ab"/>
-        <w:ind w:leftChars="100" w:left="210" w:firstLineChars="500" w:firstLine="1050"/>
+        <w:t xml:space="preserve">     </w:t>
+      </w:r>
+      <w:r>
+        <w:rPr>
+          <w:rFonts w:hint="eastAsia"/>
+        </w:rPr>
+        <w:t>//具体各个收敛点的距离数据，目前无法识别管片，</w:t>
+      </w:r>
+    </w:p>
+    <w:p>
+      <w:pPr>
+        <w:pStyle w:val="ab"/>
+        <w:ind w:leftChars="100" w:left="210" w:firstLineChars="800" w:firstLine="1680"/>
+        <w:rPr>
+          <w:rFonts w:hint="eastAsia"/>
+        </w:rPr>
+      </w:pPr>
+      <w:proofErr w:type="spellStart"/>
+      <w:r>
+        <w:rPr>
+          <w:rFonts w:hint="eastAsia"/>
+        </w:rPr>
+        <w:t>dp</w:t>
+      </w:r>
+      <w:r>
+        <w:t>No</w:t>
+      </w:r>
+      <w:proofErr w:type="spellEnd"/>
+      <w:r>
+        <w:rPr>
+          <w:rFonts w:hint="eastAsia"/>
+        </w:rPr>
+        <w:t>和distance均为里程位置</w:t>
+      </w:r>
+    </w:p>
+    <w:p>
+      <w:pPr>
+        <w:ind w:left="840" w:firstLineChars="200" w:firstLine="420"/>
       </w:pPr>
       <w:r>
         <w:t>]</w:t>
@@ -3112,6 +3535,7 @@
           <w:bCs/>
         </w:rPr>
       </w:pPr>
+      <w:proofErr w:type="gramStart"/>
       <w:r>
         <w:rPr>
           <w:rFonts w:hint="eastAsia"/>
@@ -3127,6 +3551,7 @@
         </w:rPr>
         <w:t>ail:</w:t>
       </w:r>
+      <w:proofErr w:type="gramEnd"/>
       <w:r>
         <w:rPr>
           <w:rFonts w:hint="eastAsia"/>
@@ -3164,7 +3589,25 @@
           <w:b/>
           <w:bCs/>
         </w:rPr>
-        <w:t>裂缝点数据接口</w:t>
+        <w:t>裂缝</w:t>
+      </w:r>
+      <w:proofErr w:type="gramStart"/>
+      <w:r>
+        <w:rPr>
+          <w:rFonts w:hint="eastAsia"/>
+          <w:b/>
+          <w:bCs/>
+        </w:rPr>
+        <w:t>点数据</w:t>
+      </w:r>
+      <w:proofErr w:type="gramEnd"/>
+      <w:r>
+        <w:rPr>
+          <w:rFonts w:hint="eastAsia"/>
+          <w:b/>
+          <w:bCs/>
+        </w:rPr>
+        <w:t>接口</w:t>
       </w:r>
     </w:p>
     <w:p>
@@ -3201,11 +3644,19 @@
         </w:rPr>
         <w:t>说明：</w:t>
       </w:r>
-      <w:r>
-        <w:rPr>
-          <w:rFonts w:hint="eastAsia"/>
-        </w:rPr>
-        <w:t>给距离控件提供裂缝数据</w:t>
+      <w:proofErr w:type="gramStart"/>
+      <w:r>
+        <w:rPr>
+          <w:rFonts w:hint="eastAsia"/>
+        </w:rPr>
+        <w:t>给距离</w:t>
+      </w:r>
+      <w:proofErr w:type="gramEnd"/>
+      <w:r>
+        <w:rPr>
+          <w:rFonts w:hint="eastAsia"/>
+        </w:rPr>
+        <w:t>控件提供裂缝数据</w:t>
       </w:r>
     </w:p>
     <w:p>
@@ -3261,6 +3712,55 @@
     <w:p>
       <w:pPr>
         <w:pStyle w:val="ab"/>
+        <w:ind w:leftChars="100" w:left="210" w:firstLineChars="0" w:firstLine="0"/>
+      </w:pPr>
+      <w:r>
+        <w:rPr>
+          <w:rFonts w:hint="eastAsia"/>
+        </w:rPr>
+        <w:t>query</w:t>
+      </w:r>
+      <w:r>
+        <w:t>Start:0, //</w:t>
+      </w:r>
+      <w:r>
+        <w:rPr>
+          <w:rFonts w:hint="eastAsia"/>
+        </w:rPr>
+        <w:t>待查询数据起始行</w:t>
+      </w:r>
+    </w:p>
+    <w:p>
+      <w:pPr>
+        <w:pStyle w:val="ab"/>
+        <w:ind w:leftChars="100" w:left="210" w:firstLineChars="0" w:firstLine="0"/>
+        <w:rPr>
+          <w:rFonts w:hint="eastAsia"/>
+        </w:rPr>
+      </w:pPr>
+      <w:r>
+        <w:lastRenderedPageBreak/>
+        <w:t>queryNum:500 //</w:t>
+      </w:r>
+      <w:r>
+        <w:rPr>
+          <w:rFonts w:hint="eastAsia"/>
+        </w:rPr>
+        <w:t>待查询数据条数（为保证运行性能，建议单次查询不超过1</w:t>
+      </w:r>
+      <w:r>
+        <w:t>000</w:t>
+      </w:r>
+      <w:r>
+        <w:rPr>
+          <w:rFonts w:hint="eastAsia"/>
+        </w:rPr>
+        <w:t>条）</w:t>
+      </w:r>
+    </w:p>
+    <w:p>
+      <w:pPr>
+        <w:pStyle w:val="ab"/>
         <w:ind w:firstLineChars="0" w:firstLine="0"/>
       </w:pPr>
       <w:r>
@@ -3327,10 +3827,11 @@
         <w:pStyle w:val="ab"/>
         <w:ind w:leftChars="100" w:left="210" w:firstLineChars="0" w:firstLine="0"/>
       </w:pPr>
-      <w:r>
-        <w:lastRenderedPageBreak/>
+      <w:proofErr w:type="gramStart"/>
+      <w:r>
         <w:t>data:{</w:t>
       </w:r>
+      <w:proofErr w:type="gramEnd"/>
     </w:p>
     <w:p>
       <w:pPr>
@@ -3339,13 +3840,27 @@
       </w:pPr>
       <w:r>
         <w:tab/>
-        <w:t>recordsCount:1500,//</w:t>
-      </w:r>
-      <w:r>
-        <w:rPr>
-          <w:rFonts w:hint="eastAsia"/>
-        </w:rPr>
-        <w:t>裂缝点数据的条数</w:t>
+        <w:t>recordsCount:15,//</w:t>
+      </w:r>
+      <w:r>
+        <w:rPr>
+          <w:rFonts w:hint="eastAsia"/>
+        </w:rPr>
+        <w:t>裂缝</w:t>
+      </w:r>
+      <w:proofErr w:type="gramStart"/>
+      <w:r>
+        <w:rPr>
+          <w:rFonts w:hint="eastAsia"/>
+        </w:rPr>
+        <w:t>点数据</w:t>
+      </w:r>
+      <w:proofErr w:type="gramEnd"/>
+      <w:r>
+        <w:rPr>
+          <w:rFonts w:hint="eastAsia"/>
+        </w:rPr>
+        <w:t>的条数</w:t>
       </w:r>
     </w:p>
     <w:p>
@@ -3355,8 +3870,184 @@
       </w:pPr>
       <w:r>
         <w:tab/>
+      </w:r>
+      <w:proofErr w:type="gramStart"/>
+      <w:r>
         <w:t>records:[</w:t>
       </w:r>
+      <w:proofErr w:type="gramEnd"/>
+    </w:p>
+    <w:p>
+      <w:pPr>
+        <w:pStyle w:val="ab"/>
+        <w:ind w:leftChars="100" w:left="210" w:firstLineChars="0" w:firstLine="0"/>
+      </w:pPr>
+      <w:r>
+        <w:tab/>
+      </w:r>
+      <w:r>
+        <w:tab/>
+      </w:r>
+      <w:r>
+        <w:tab/>
+      </w:r>
+      <w:r>
+        <w:tab/>
+      </w:r>
+      <w:proofErr w:type="gramStart"/>
+      <w:r>
+        <w:rPr>
+          <w:rFonts w:hint="eastAsia"/>
+        </w:rPr>
+        <w:t>{</w:t>
+      </w:r>
+      <w:r>
+        <w:rPr>
+          <w:rFonts w:hint="eastAsia"/>
+        </w:rPr>
+        <w:t xml:space="preserve"> </w:t>
+      </w:r>
+      <w:r>
+        <w:rPr>
+          <w:rFonts w:hint="eastAsia"/>
+        </w:rPr>
+        <w:t>dp</w:t>
+      </w:r>
+      <w:r>
+        <w:t>No</w:t>
+      </w:r>
+      <w:proofErr w:type="gramEnd"/>
+      <w:r>
+        <w:t>:</w:t>
+      </w:r>
+      <w:r>
+        <w:rPr>
+          <w:rFonts w:hint="eastAsia"/>
+        </w:rPr>
+        <w:t>3</w:t>
+      </w:r>
+      <w:r>
+        <w:t>,</w:t>
+      </w:r>
+      <w:r>
+        <w:rPr>
+          <w:rFonts w:hint="eastAsia"/>
+        </w:rPr>
+        <w:t>distance:100},</w:t>
+      </w:r>
+    </w:p>
+    <w:p>
+      <w:pPr>
+        <w:ind w:left="1260" w:firstLine="420"/>
+      </w:pPr>
+      <w:proofErr w:type="gramStart"/>
+      <w:r>
+        <w:rPr>
+          <w:rFonts w:hint="eastAsia"/>
+        </w:rPr>
+        <w:t>{</w:t>
+      </w:r>
+      <w:r>
+        <w:rPr>
+          <w:rFonts w:hint="eastAsia"/>
+        </w:rPr>
+        <w:t xml:space="preserve"> </w:t>
+      </w:r>
+      <w:r>
+        <w:rPr>
+          <w:rFonts w:hint="eastAsia"/>
+        </w:rPr>
+        <w:t>dp</w:t>
+      </w:r>
+      <w:r>
+        <w:t>No</w:t>
+      </w:r>
+      <w:proofErr w:type="gramEnd"/>
+      <w:r>
+        <w:t>:</w:t>
+      </w:r>
+      <w:r>
+        <w:rPr>
+          <w:rFonts w:hint="eastAsia"/>
+        </w:rPr>
+        <w:t>12</w:t>
+      </w:r>
+      <w:r>
+        <w:t>,</w:t>
+      </w:r>
+      <w:r>
+        <w:rPr>
+          <w:rFonts w:hint="eastAsia"/>
+        </w:rPr>
+        <w:t>distance:230},</w:t>
+      </w:r>
+    </w:p>
+    <w:p>
+      <w:pPr>
+        <w:ind w:left="1260" w:firstLine="420"/>
+      </w:pPr>
+      <w:proofErr w:type="gramStart"/>
+      <w:r>
+        <w:rPr>
+          <w:rFonts w:hint="eastAsia"/>
+        </w:rPr>
+        <w:t>{</w:t>
+      </w:r>
+      <w:r>
+        <w:rPr>
+          <w:rFonts w:hint="eastAsia"/>
+        </w:rPr>
+        <w:t xml:space="preserve"> </w:t>
+      </w:r>
+      <w:r>
+        <w:rPr>
+          <w:rFonts w:hint="eastAsia"/>
+        </w:rPr>
+        <w:t>dp</w:t>
+      </w:r>
+      <w:r>
+        <w:t>No</w:t>
+      </w:r>
+      <w:proofErr w:type="gramEnd"/>
+      <w:r>
+        <w:t>:</w:t>
+      </w:r>
+      <w:r>
+        <w:rPr>
+          <w:rFonts w:hint="eastAsia"/>
+        </w:rPr>
+        <w:t>46</w:t>
+      </w:r>
+      <w:r>
+        <w:t>,</w:t>
+      </w:r>
+      <w:r>
+        <w:rPr>
+          <w:rFonts w:hint="eastAsia"/>
+        </w:rPr>
+        <w:t>distance:503},</w:t>
+      </w:r>
+    </w:p>
+    <w:p>
+      <w:pPr>
+        <w:pStyle w:val="ab"/>
+        <w:ind w:leftChars="100" w:left="210" w:firstLineChars="0" w:firstLine="0"/>
+        <w:rPr>
+          <w:rFonts w:hint="eastAsia"/>
+        </w:rPr>
+      </w:pPr>
+      <w:r>
+        <w:tab/>
+      </w:r>
+      <w:r>
+        <w:tab/>
+      </w:r>
+      <w:r>
+        <w:tab/>
+      </w:r>
+      <w:r>
+        <w:t xml:space="preserve">    </w:t>
+      </w:r>
       <w:r>
         <w:rPr>
           <w:rFonts w:hint="eastAsia"/>
@@ -3367,163 +4058,6 @@
     <w:p>
       <w:pPr>
         <w:pStyle w:val="ab"/>
-        <w:ind w:leftChars="100" w:left="210" w:firstLineChars="0" w:firstLine="0"/>
-      </w:pPr>
-      <w:r>
-        <w:tab/>
-      </w:r>
-      <w:r>
-        <w:tab/>
-      </w:r>
-      <w:r>
-        <w:tab/>
-      </w:r>
-      <w:r>
-        <w:tab/>
-      </w:r>
-      <w:r>
-        <w:rPr>
-          <w:rFonts w:hint="eastAsia"/>
-        </w:rPr>
-        <w:t>{</w:t>
-      </w:r>
-      <w:r>
-        <w:rPr>
-          <w:rFonts w:hint="eastAsia"/>
-        </w:rPr>
-        <w:t xml:space="preserve"> </w:t>
-      </w:r>
-      <w:r>
-        <w:rPr>
-          <w:rFonts w:hint="eastAsia"/>
-        </w:rPr>
-        <w:t>dp</w:t>
-      </w:r>
-      <w:r>
-        <w:t>No:</w:t>
-      </w:r>
-      <w:r>
-        <w:rPr>
-          <w:rFonts w:hint="eastAsia"/>
-        </w:rPr>
-        <w:t>3</w:t>
-      </w:r>
-      <w:r>
-        <w:t>,</w:t>
-      </w:r>
-      <w:r>
-        <w:rPr>
-          <w:rFonts w:hint="eastAsia"/>
-        </w:rPr>
-        <w:t>distance:100},</w:t>
-      </w:r>
-    </w:p>
-    <w:p>
-      <w:pPr>
-        <w:pStyle w:val="ab"/>
-        <w:ind w:leftChars="700" w:left="1470" w:firstLineChars="0" w:firstLine="271"/>
-      </w:pPr>
-      <w:r>
-        <w:rPr>
-          <w:rFonts w:hint="eastAsia"/>
-        </w:rPr>
-        <w:t>{</w:t>
-      </w:r>
-      <w:r>
-        <w:rPr>
-          <w:rFonts w:hint="eastAsia"/>
-        </w:rPr>
-        <w:t xml:space="preserve"> </w:t>
-      </w:r>
-      <w:r>
-        <w:rPr>
-          <w:rFonts w:hint="eastAsia"/>
-        </w:rPr>
-        <w:t>dp</w:t>
-      </w:r>
-      <w:r>
-        <w:t>No:</w:t>
-      </w:r>
-      <w:r>
-        <w:rPr>
-          <w:rFonts w:hint="eastAsia"/>
-        </w:rPr>
-        <w:t>12</w:t>
-      </w:r>
-      <w:r>
-        <w:t>,</w:t>
-      </w:r>
-      <w:r>
-        <w:rPr>
-          <w:rFonts w:hint="eastAsia"/>
-        </w:rPr>
-        <w:t>distance:230},</w:t>
-      </w:r>
-    </w:p>
-    <w:p>
-      <w:pPr>
-        <w:pStyle w:val="ab"/>
-        <w:ind w:leftChars="629" w:left="1321"/>
-      </w:pPr>
-      <w:r>
-        <w:rPr>
-          <w:rFonts w:hint="eastAsia"/>
-        </w:rPr>
-        <w:t>{</w:t>
-      </w:r>
-      <w:r>
-        <w:rPr>
-          <w:rFonts w:hint="eastAsia"/>
-        </w:rPr>
-        <w:t xml:space="preserve"> </w:t>
-      </w:r>
-      <w:r>
-        <w:rPr>
-          <w:rFonts w:hint="eastAsia"/>
-        </w:rPr>
-        <w:t>dp</w:t>
-      </w:r>
-      <w:r>
-        <w:t>No:</w:t>
-      </w:r>
-      <w:r>
-        <w:rPr>
-          <w:rFonts w:hint="eastAsia"/>
-        </w:rPr>
-        <w:t>46</w:t>
-      </w:r>
-      <w:r>
-        <w:t>,</w:t>
-      </w:r>
-      <w:r>
-        <w:rPr>
-          <w:rFonts w:hint="eastAsia"/>
-        </w:rPr>
-        <w:t>distance:503},</w:t>
-      </w:r>
-    </w:p>
-    <w:p>
-      <w:pPr>
-        <w:pStyle w:val="ab"/>
-        <w:ind w:leftChars="100" w:left="210" w:firstLineChars="0" w:firstLine="0"/>
-      </w:pPr>
-      <w:r>
-        <w:tab/>
-      </w:r>
-      <w:r>
-        <w:tab/>
-      </w:r>
-      <w:r>
-        <w:tab/>
-      </w:r>
-      <w:r>
-        <w:tab/>
-        <w:t>…</w:t>
-      </w:r>
-    </w:p>
-    <w:p>
-      <w:pPr>
-        <w:pStyle w:val="ab"/>
         <w:ind w:leftChars="100" w:left="210" w:firstLineChars="500" w:firstLine="1050"/>
       </w:pPr>
       <w:r>
@@ -3560,6 +4094,7 @@
           <w:bCs/>
         </w:rPr>
       </w:pPr>
+      <w:proofErr w:type="gramStart"/>
       <w:r>
         <w:rPr>
           <w:rFonts w:hint="eastAsia"/>
@@ -3575,6 +4110,7 @@
         </w:rPr>
         <w:t>ail:</w:t>
       </w:r>
+      <w:proofErr w:type="gramEnd"/>
       <w:r>
         <w:rPr>
           <w:rFonts w:hint="eastAsia"/>

</xml_diff>